<commit_message>
change the inliner distance of RANSAC
</commit_message>
<xml_diff>
--- a/report.docx
+++ b/report.docx
@@ -2954,16 +2954,16 @@
         <w:t xml:space="preserve">to </w:t>
       </w:r>
       <w:r>
-        <w:t>0.25</w:t>
+        <w:t>0.000005</w:t>
       </w:r>
       <w:r>
         <w:t xml:space="preserve">, and to repeat </w:t>
       </w:r>
       <w:r>
-        <w:t>5</w:t>
-      </w:r>
-      <w:r>
-        <w:t xml:space="preserve">000 times. The code is in </w:t>
+        <w:t>2500</w:t>
+      </w:r>
+      <w:r>
+        <w:t xml:space="preserve"> times. The code is in </w:t>
       </w:r>
       <w:r>
         <w:rPr>
@@ -3157,10 +3157,10 @@
           <w:noProof/>
         </w:rPr>
         <w:drawing>
-          <wp:inline distT="0" distB="0" distL="0" distR="0" wp14:anchorId="1EF05E7E" wp14:editId="0665D2B5">
-            <wp:extent cx="5749925" cy="2392045"/>
-            <wp:effectExtent l="0" t="0" r="3175" b="8255"/>
-            <wp:docPr id="62" name="圖片 62"/>
+          <wp:inline distT="0" distB="0" distL="0" distR="0">
+            <wp:extent cx="5756910" cy="3430905"/>
+            <wp:effectExtent l="0" t="0" r="0" b="0"/>
+            <wp:docPr id="78" name="圖片 78"/>
             <wp:cNvGraphicFramePr>
               <a:graphicFrameLocks xmlns:a="http://schemas.openxmlformats.org/drawingml/2006/main" noChangeAspect="1"/>
             </wp:cNvGraphicFramePr>
@@ -3168,7 +3168,7 @@
               <a:graphicData uri="http://schemas.openxmlformats.org/drawingml/2006/picture">
                 <pic:pic xmlns:pic="http://schemas.openxmlformats.org/drawingml/2006/picture">
                   <pic:nvPicPr>
-                    <pic:cNvPr id="0" name="Picture 14"/>
+                    <pic:cNvPr id="0" name="Picture 21"/>
                     <pic:cNvPicPr>
                       <a:picLocks noChangeAspect="1" noChangeArrowheads="1"/>
                     </pic:cNvPicPr>
@@ -3189,7 +3189,7 @@
                   <pic:spPr bwMode="auto">
                     <a:xfrm>
                       <a:off x="0" y="0"/>
-                      <a:ext cx="5749925" cy="2392045"/>
+                      <a:ext cx="5756910" cy="3430905"/>
                     </a:xfrm>
                     <a:prstGeom prst="rect">
                       <a:avLst/>
@@ -3265,6 +3265,7 @@
         <w:rPr>
           <w:noProof/>
         </w:rPr>
+        <w:lastRenderedPageBreak/>
         <w:drawing>
           <wp:inline distT="0" distB="0" distL="0" distR="0" wp14:anchorId="5B9157D2" wp14:editId="07A6B953">
             <wp:extent cx="2011680" cy="1071880"/>
@@ -3449,7 +3450,6 @@
     </w:p>
     <w:p>
       <w:r>
-        <w:lastRenderedPageBreak/>
         <w:t>Now</w:t>
       </w:r>
       <w:r>
@@ -3836,6 +3836,7 @@
         <w:rPr>
           <w:noProof/>
         </w:rPr>
+        <w:lastRenderedPageBreak/>
         <w:drawing>
           <wp:inline distT="0" distB="0" distL="0" distR="0" wp14:anchorId="29FD110E" wp14:editId="6C840433">
             <wp:extent cx="1021080" cy="563245"/>
@@ -4037,7 +4038,6 @@
         <w:rPr>
           <w:noProof/>
         </w:rPr>
-        <w:lastRenderedPageBreak/>
         <w:drawing>
           <wp:inline distT="0" distB="0" distL="0" distR="0" wp14:anchorId="11C79A1C" wp14:editId="316FDC5F">
             <wp:extent cx="782320" cy="147320"/>
@@ -5140,6 +5140,7 @@
         <w:rPr>
           <w:rFonts w:cstheme="minorHAnsi"/>
         </w:rPr>
+        <w:lastRenderedPageBreak/>
         <w:t>Because</w:t>
       </w:r>
       <w:r>
@@ -5612,580 +5613,580 @@
           <w:b/>
           <w:i/>
         </w:rPr>
+        <w:t>E = −UZU</w:t>
+      </w:r>
+      <w:r>
+        <w:rPr>
+          <w:rFonts w:cstheme="minorHAnsi"/>
+          <w:b/>
+          <w:i/>
+          <w:vertAlign w:val="superscript"/>
+        </w:rPr>
+        <w:t xml:space="preserve">T </w:t>
+      </w:r>
+      <w:r>
+        <w:rPr>
+          <w:rFonts w:cstheme="minorHAnsi"/>
+          <w:b/>
+          <w:i/>
+        </w:rPr>
+        <w:t>UW</w:t>
+      </w:r>
+      <w:r>
+        <w:rPr>
+          <w:rFonts w:cstheme="minorHAnsi"/>
+          <w:b/>
+          <w:i/>
+          <w:vertAlign w:val="superscript"/>
+        </w:rPr>
+        <w:t>T</w:t>
+      </w:r>
+      <w:r>
+        <w:rPr>
+          <w:rFonts w:cstheme="minorHAnsi"/>
+          <w:b/>
+          <w:i/>
+        </w:rPr>
+        <w:t>V</w:t>
+      </w:r>
+      <w:r>
+        <w:rPr>
+          <w:rFonts w:cstheme="minorHAnsi"/>
+          <w:b/>
+          <w:i/>
+          <w:vertAlign w:val="superscript"/>
+        </w:rPr>
+        <w:t>T</w:t>
+      </w:r>
+    </w:p>
+    <w:p>
+      <w:pPr>
+        <w:rPr>
+          <w:rFonts w:cstheme="minorHAnsi"/>
+        </w:rPr>
+      </w:pPr>
+      <w:r>
+        <w:rPr>
+          <w:rFonts w:cstheme="minorHAnsi" w:hint="eastAsia"/>
+        </w:rPr>
+        <w:t>And get another set of solutions:</w:t>
+      </w:r>
+    </w:p>
+    <w:p>
+      <w:pPr>
+        <w:jc w:val="center"/>
+        <w:rPr>
+          <w:rFonts w:cstheme="minorHAnsi"/>
+          <w:b/>
+          <w:i/>
+        </w:rPr>
+      </w:pPr>
+      <w:r>
+        <w:rPr>
+          <w:rFonts w:cstheme="minorHAnsi"/>
+          <w:b/>
+          <w:i/>
+        </w:rPr>
+        <w:t>S = −UZU</w:t>
+      </w:r>
+      <w:r>
+        <w:rPr>
+          <w:rFonts w:cstheme="minorHAnsi"/>
+          <w:b/>
+          <w:i/>
+          <w:vertAlign w:val="superscript"/>
+        </w:rPr>
+        <w:t>T</w:t>
+      </w:r>
+      <w:r>
+        <w:rPr>
+          <w:rFonts w:ascii="MS Gothic" w:hAnsi="MS Gothic" w:cs="MS Gothic"/>
+          <w:b/>
+          <w:i/>
+        </w:rPr>
+        <w:t xml:space="preserve"> </w:t>
+      </w:r>
+      <w:r>
+        <w:rPr>
+          <w:rFonts w:cstheme="minorHAnsi" w:hint="eastAsia"/>
+          <w:b/>
+          <w:i/>
+        </w:rPr>
+        <w:t>a</w:t>
+      </w:r>
+      <w:r>
+        <w:rPr>
+          <w:rFonts w:cstheme="minorHAnsi"/>
+          <w:b/>
+          <w:i/>
+        </w:rPr>
+        <w:t>nd R’ = UW</w:t>
+      </w:r>
+      <w:r>
+        <w:rPr>
+          <w:rFonts w:cstheme="minorHAnsi"/>
+          <w:b/>
+          <w:i/>
+          <w:vertAlign w:val="superscript"/>
+        </w:rPr>
+        <w:t>T</w:t>
+      </w:r>
+      <w:r>
+        <w:rPr>
+          <w:rFonts w:cstheme="minorHAnsi"/>
+          <w:b/>
+          <w:i/>
+        </w:rPr>
+        <w:t>V</w:t>
+      </w:r>
+      <w:r>
+        <w:rPr>
+          <w:rFonts w:cstheme="minorHAnsi"/>
+          <w:b/>
+          <w:i/>
+          <w:vertAlign w:val="superscript"/>
+        </w:rPr>
+        <w:t>T</w:t>
+      </w:r>
+    </w:p>
+    <w:p>
+      <w:pPr>
+        <w:rPr>
+          <w:rFonts w:cstheme="minorHAnsi"/>
+        </w:rPr>
+      </w:pPr>
+      <w:r>
+        <w:rPr>
+          <w:rFonts w:cstheme="minorHAnsi" w:hint="eastAsia"/>
+        </w:rPr>
+        <w:t xml:space="preserve">That is, we get two possible solutions of </w:t>
+      </w:r>
+      <w:r>
+        <w:rPr>
+          <w:rFonts w:cstheme="minorHAnsi" w:hint="eastAsia"/>
+          <w:b/>
+          <w:i/>
+        </w:rPr>
+        <w:t>R</w:t>
+      </w:r>
+      <w:r>
+        <w:rPr>
+          <w:rFonts w:cstheme="minorHAnsi" w:hint="eastAsia"/>
+        </w:rPr>
+        <w:t>:</w:t>
+      </w:r>
+    </w:p>
+    <w:p>
+      <w:pPr>
+        <w:jc w:val="center"/>
+        <w:rPr>
+          <w:rFonts w:cstheme="minorHAnsi"/>
+          <w:b/>
+          <w:i/>
+        </w:rPr>
+      </w:pPr>
+      <w:r>
+        <w:rPr>
+          <w:rFonts w:cstheme="minorHAnsi"/>
+          <w:b/>
+          <w:i/>
+        </w:rPr>
+        <w:t>R</w:t>
+      </w:r>
+      <w:r>
+        <w:rPr>
+          <w:rFonts w:cstheme="minorHAnsi"/>
+          <w:b/>
+          <w:i/>
+          <w:vertAlign w:val="subscript"/>
+        </w:rPr>
+        <w:t>1</w:t>
+      </w:r>
+      <w:r>
+        <w:rPr>
+          <w:rFonts w:cstheme="minorHAnsi"/>
+          <w:b/>
+          <w:i/>
+        </w:rPr>
+        <w:t>=UWV</w:t>
+      </w:r>
+      <w:r>
+        <w:rPr>
+          <w:rFonts w:cstheme="minorHAnsi"/>
+          <w:b/>
+          <w:i/>
+          <w:vertAlign w:val="superscript"/>
+        </w:rPr>
+        <w:t>T</w:t>
+      </w:r>
+      <w:r>
+        <w:rPr>
+          <w:rFonts w:ascii="MS Gothic" w:hAnsi="MS Gothic" w:cs="MS Gothic"/>
+          <w:b/>
+          <w:i/>
+        </w:rPr>
+        <w:t xml:space="preserve"> </w:t>
+      </w:r>
+      <w:r>
+        <w:rPr>
+          <w:rFonts w:cstheme="minorHAnsi" w:hint="eastAsia"/>
+          <w:b/>
+          <w:i/>
+        </w:rPr>
+        <w:t>a</w:t>
+      </w:r>
+      <w:r>
+        <w:rPr>
+          <w:rFonts w:cstheme="minorHAnsi"/>
+          <w:b/>
+          <w:i/>
+        </w:rPr>
+        <w:t>nd R</w:t>
+      </w:r>
+      <w:r>
+        <w:rPr>
+          <w:rFonts w:cstheme="minorHAnsi"/>
+          <w:b/>
+          <w:i/>
+          <w:vertAlign w:val="subscript"/>
+        </w:rPr>
+        <w:t>2</w:t>
+      </w:r>
+      <w:r>
+        <w:rPr>
+          <w:rFonts w:cstheme="minorHAnsi"/>
+          <w:b/>
+          <w:i/>
+        </w:rPr>
+        <w:t>=UW</w:t>
+      </w:r>
+      <w:r>
+        <w:rPr>
+          <w:rFonts w:cstheme="minorHAnsi"/>
+          <w:b/>
+          <w:i/>
+          <w:vertAlign w:val="superscript"/>
+        </w:rPr>
+        <w:t>T</w:t>
+      </w:r>
+      <w:r>
+        <w:rPr>
+          <w:rFonts w:cstheme="minorHAnsi"/>
+          <w:b/>
+          <w:i/>
+        </w:rPr>
+        <w:t>V</w:t>
+      </w:r>
+      <w:r>
+        <w:rPr>
+          <w:rFonts w:cstheme="minorHAnsi"/>
+          <w:b/>
+          <w:i/>
+          <w:vertAlign w:val="superscript"/>
+        </w:rPr>
+        <w:t>T</w:t>
+      </w:r>
+    </w:p>
+    <w:p>
+      <w:r>
+        <w:t>So the f</w:t>
+      </w:r>
+      <w:r>
+        <w:t xml:space="preserve">our sets of possible solutions </w:t>
+      </w:r>
+      <w:r>
+        <w:rPr>
+          <w:b/>
+          <w:i/>
+        </w:rPr>
+        <w:t>(R1, t1), (R1, t2), (R2, t1) and (R2, t2)</w:t>
+      </w:r>
+      <w:r>
+        <w:t xml:space="preserve"> are generated.</w:t>
+      </w:r>
+    </w:p>
+    <w:p>
+      <w:r>
+        <w:t>That is</w:t>
+      </w:r>
+      <w:r>
+        <w:rPr>
+          <w:rFonts w:hint="eastAsia"/>
+        </w:rPr>
+        <w:t xml:space="preserve">, </w:t>
+      </w:r>
+      <w:r>
+        <w:t xml:space="preserve">for a given essential matrix </w:t>
+      </w:r>
+      <w:r>
+        <w:rPr>
+          <w:b/>
+          <w:i/>
+        </w:rPr>
+        <w:t>E = U</w:t>
+      </w:r>
+      <w:r>
+        <w:rPr>
+          <w:rFonts w:cstheme="minorHAnsi" w:hint="eastAsia"/>
+          <w:b/>
+          <w:i/>
+        </w:rPr>
+        <w:t>Σ</w:t>
+      </w:r>
+      <w:r>
+        <w:rPr>
+          <w:rFonts w:cstheme="minorHAnsi"/>
+          <w:b/>
+          <w:i/>
+        </w:rPr>
+        <w:t>V</w:t>
+      </w:r>
+      <w:r>
+        <w:rPr>
+          <w:rFonts w:cstheme="minorHAnsi"/>
+          <w:b/>
+          <w:i/>
+          <w:vertAlign w:val="superscript"/>
+        </w:rPr>
+        <w:t>T</w:t>
+      </w:r>
+      <w:r>
+        <w:t>, and first camera matrix</w:t>
+      </w:r>
+      <w:r>
+        <w:rPr>
+          <w:b/>
+          <w:i/>
+        </w:rPr>
+        <w:t xml:space="preserve"> P = [I | 0]</w:t>
+      </w:r>
+      <w:r>
+        <w:t>, there are four possible choices for the second camera matrix P , namely:</w:t>
+      </w:r>
+    </w:p>
+    <w:p>
+      <w:pPr>
+        <w:jc w:val="center"/>
+        <w:rPr>
+          <w:b/>
+          <w:i/>
+        </w:rPr>
+      </w:pPr>
+      <w:r>
+        <w:rPr>
+          <w:b/>
+          <w:i/>
+        </w:rPr>
+        <w:t>P = [UW</w:t>
+      </w:r>
+      <w:r>
+        <w:rPr>
+          <w:rFonts w:cstheme="minorHAnsi"/>
+          <w:b/>
+          <w:i/>
+        </w:rPr>
+        <w:t>V</w:t>
+      </w:r>
+      <w:r>
+        <w:rPr>
+          <w:rFonts w:cstheme="minorHAnsi"/>
+          <w:b/>
+          <w:i/>
+          <w:vertAlign w:val="superscript"/>
+        </w:rPr>
+        <w:t>T</w:t>
+      </w:r>
+      <w:r>
+        <w:rPr>
+          <w:b/>
+          <w:i/>
+        </w:rPr>
+        <w:t xml:space="preserve"> | +u</w:t>
+      </w:r>
+      <w:r>
+        <w:rPr>
+          <w:b/>
+          <w:i/>
+          <w:vertAlign w:val="subscript"/>
+        </w:rPr>
+        <w:t>3</w:t>
+      </w:r>
+      <w:r>
+        <w:rPr>
+          <w:b/>
+          <w:i/>
+        </w:rPr>
+        <w:t>] or [UW</w:t>
+      </w:r>
+      <w:r>
+        <w:rPr>
+          <w:rFonts w:cstheme="minorHAnsi"/>
+          <w:b/>
+          <w:i/>
+        </w:rPr>
+        <w:t>V</w:t>
+      </w:r>
+      <w:r>
+        <w:rPr>
+          <w:rFonts w:cstheme="minorHAnsi"/>
+          <w:b/>
+          <w:i/>
+          <w:vertAlign w:val="superscript"/>
+        </w:rPr>
+        <w:t>T</w:t>
+      </w:r>
+      <w:r>
+        <w:rPr>
+          <w:b/>
+          <w:i/>
+        </w:rPr>
+        <w:t xml:space="preserve"> | −u</w:t>
+      </w:r>
+      <w:r>
+        <w:rPr>
+          <w:b/>
+          <w:i/>
+          <w:vertAlign w:val="subscript"/>
+        </w:rPr>
+        <w:t>3</w:t>
+      </w:r>
+      <w:r>
+        <w:rPr>
+          <w:b/>
+          <w:i/>
+        </w:rPr>
+        <w:t>] or [UW</w:t>
+      </w:r>
+      <w:r>
+        <w:rPr>
+          <w:rFonts w:cstheme="minorHAnsi"/>
+          <w:b/>
+          <w:i/>
+          <w:vertAlign w:val="superscript"/>
+        </w:rPr>
+        <w:t>T</w:t>
+      </w:r>
+      <w:r>
+        <w:rPr>
+          <w:rFonts w:cstheme="minorHAnsi"/>
+          <w:b/>
+          <w:i/>
+        </w:rPr>
+        <w:t>V</w:t>
+      </w:r>
+      <w:r>
+        <w:rPr>
+          <w:rFonts w:cstheme="minorHAnsi"/>
+          <w:b/>
+          <w:i/>
+          <w:vertAlign w:val="superscript"/>
+        </w:rPr>
+        <w:t>T</w:t>
+      </w:r>
+      <w:r>
+        <w:rPr>
+          <w:b/>
+          <w:i/>
+        </w:rPr>
+        <w:t xml:space="preserve"> | +u</w:t>
+      </w:r>
+      <w:r>
+        <w:rPr>
+          <w:b/>
+          <w:i/>
+          <w:vertAlign w:val="subscript"/>
+        </w:rPr>
+        <w:t>3</w:t>
+      </w:r>
+      <w:r>
+        <w:rPr>
+          <w:b/>
+          <w:i/>
+        </w:rPr>
+        <w:t>] or [UW</w:t>
+      </w:r>
+      <w:r>
+        <w:rPr>
+          <w:rFonts w:cstheme="minorHAnsi"/>
+          <w:b/>
+          <w:i/>
+          <w:vertAlign w:val="superscript"/>
+        </w:rPr>
+        <w:t>T</w:t>
+      </w:r>
+      <w:r>
+        <w:rPr>
+          <w:rFonts w:cstheme="minorHAnsi"/>
+          <w:b/>
+          <w:i/>
+        </w:rPr>
+        <w:t>V</w:t>
+      </w:r>
+      <w:r>
+        <w:rPr>
+          <w:rFonts w:cstheme="minorHAnsi"/>
+          <w:b/>
+          <w:i/>
+          <w:vertAlign w:val="superscript"/>
+        </w:rPr>
+        <w:t>T</w:t>
+      </w:r>
+      <w:r>
+        <w:rPr>
+          <w:b/>
+          <w:i/>
+        </w:rPr>
+        <w:t xml:space="preserve"> | −u</w:t>
+      </w:r>
+      <w:r>
+        <w:rPr>
+          <w:b/>
+          <w:i/>
+          <w:vertAlign w:val="subscript"/>
+        </w:rPr>
+        <w:t>3</w:t>
+      </w:r>
+      <w:r>
+        <w:rPr>
+          <w:b/>
+          <w:i/>
+        </w:rPr>
+        <w:t>].</w:t>
+      </w:r>
+    </w:p>
+    <w:p>
+      <w:r>
+        <w:t>T</w:t>
+      </w:r>
+      <w:r>
+        <w:t xml:space="preserve">he code is in </w:t>
+      </w:r>
+      <w:r>
+        <w:rPr>
+          <w:u w:val="single"/>
+        </w:rPr>
+        <w:t xml:space="preserve">Fig </w:t>
+      </w:r>
+      <w:r>
+        <w:rPr>
+          <w:u w:val="single"/>
+        </w:rPr>
+        <w:t>8</w:t>
+      </w:r>
+      <w:r>
+        <w:t>.</w:t>
+      </w:r>
+    </w:p>
+    <w:p/>
+    <w:p>
+      <w:pPr>
+        <w:keepNext/>
+      </w:pPr>
+      <w:r>
+        <w:rPr>
+          <w:noProof/>
+        </w:rPr>
         <w:lastRenderedPageBreak/>
-        <w:t>E = −UZU</w:t>
-      </w:r>
-      <w:r>
-        <w:rPr>
-          <w:rFonts w:cstheme="minorHAnsi"/>
-          <w:b/>
-          <w:i/>
-          <w:vertAlign w:val="superscript"/>
-        </w:rPr>
-        <w:t xml:space="preserve">T </w:t>
-      </w:r>
-      <w:r>
-        <w:rPr>
-          <w:rFonts w:cstheme="minorHAnsi"/>
-          <w:b/>
-          <w:i/>
-        </w:rPr>
-        <w:t>UW</w:t>
-      </w:r>
-      <w:r>
-        <w:rPr>
-          <w:rFonts w:cstheme="minorHAnsi"/>
-          <w:b/>
-          <w:i/>
-          <w:vertAlign w:val="superscript"/>
-        </w:rPr>
-        <w:t>T</w:t>
-      </w:r>
-      <w:r>
-        <w:rPr>
-          <w:rFonts w:cstheme="minorHAnsi"/>
-          <w:b/>
-          <w:i/>
-        </w:rPr>
-        <w:t>V</w:t>
-      </w:r>
-      <w:r>
-        <w:rPr>
-          <w:rFonts w:cstheme="minorHAnsi"/>
-          <w:b/>
-          <w:i/>
-          <w:vertAlign w:val="superscript"/>
-        </w:rPr>
-        <w:t>T</w:t>
-      </w:r>
-    </w:p>
-    <w:p>
-      <w:pPr>
-        <w:rPr>
-          <w:rFonts w:cstheme="minorHAnsi"/>
-        </w:rPr>
-      </w:pPr>
-      <w:r>
-        <w:rPr>
-          <w:rFonts w:cstheme="minorHAnsi" w:hint="eastAsia"/>
-        </w:rPr>
-        <w:t>And get another set of solutions:</w:t>
-      </w:r>
-    </w:p>
-    <w:p>
-      <w:pPr>
-        <w:jc w:val="center"/>
-        <w:rPr>
-          <w:rFonts w:cstheme="minorHAnsi"/>
-          <w:b/>
-          <w:i/>
-        </w:rPr>
-      </w:pPr>
-      <w:r>
-        <w:rPr>
-          <w:rFonts w:cstheme="minorHAnsi"/>
-          <w:b/>
-          <w:i/>
-        </w:rPr>
-        <w:t>S = −UZU</w:t>
-      </w:r>
-      <w:r>
-        <w:rPr>
-          <w:rFonts w:cstheme="minorHAnsi"/>
-          <w:b/>
-          <w:i/>
-          <w:vertAlign w:val="superscript"/>
-        </w:rPr>
-        <w:t>T</w:t>
-      </w:r>
-      <w:r>
-        <w:rPr>
-          <w:rFonts w:ascii="MS Gothic" w:hAnsi="MS Gothic" w:cs="MS Gothic"/>
-          <w:b/>
-          <w:i/>
-        </w:rPr>
-        <w:t xml:space="preserve"> </w:t>
-      </w:r>
-      <w:r>
-        <w:rPr>
-          <w:rFonts w:cstheme="minorHAnsi" w:hint="eastAsia"/>
-          <w:b/>
-          <w:i/>
-        </w:rPr>
-        <w:t>a</w:t>
-      </w:r>
-      <w:r>
-        <w:rPr>
-          <w:rFonts w:cstheme="minorHAnsi"/>
-          <w:b/>
-          <w:i/>
-        </w:rPr>
-        <w:t>nd R’ = UW</w:t>
-      </w:r>
-      <w:r>
-        <w:rPr>
-          <w:rFonts w:cstheme="minorHAnsi"/>
-          <w:b/>
-          <w:i/>
-          <w:vertAlign w:val="superscript"/>
-        </w:rPr>
-        <w:t>T</w:t>
-      </w:r>
-      <w:r>
-        <w:rPr>
-          <w:rFonts w:cstheme="minorHAnsi"/>
-          <w:b/>
-          <w:i/>
-        </w:rPr>
-        <w:t>V</w:t>
-      </w:r>
-      <w:r>
-        <w:rPr>
-          <w:rFonts w:cstheme="minorHAnsi"/>
-          <w:b/>
-          <w:i/>
-          <w:vertAlign w:val="superscript"/>
-        </w:rPr>
-        <w:t>T</w:t>
-      </w:r>
-    </w:p>
-    <w:p>
-      <w:pPr>
-        <w:rPr>
-          <w:rFonts w:cstheme="minorHAnsi"/>
-        </w:rPr>
-      </w:pPr>
-      <w:r>
-        <w:rPr>
-          <w:rFonts w:cstheme="minorHAnsi" w:hint="eastAsia"/>
-        </w:rPr>
-        <w:t xml:space="preserve">That is, we get two possible solutions of </w:t>
-      </w:r>
-      <w:r>
-        <w:rPr>
-          <w:rFonts w:cstheme="minorHAnsi" w:hint="eastAsia"/>
-          <w:b/>
-          <w:i/>
-        </w:rPr>
-        <w:t>R</w:t>
-      </w:r>
-      <w:r>
-        <w:rPr>
-          <w:rFonts w:cstheme="minorHAnsi" w:hint="eastAsia"/>
-        </w:rPr>
-        <w:t>:</w:t>
-      </w:r>
-    </w:p>
-    <w:p>
-      <w:pPr>
-        <w:jc w:val="center"/>
-        <w:rPr>
-          <w:rFonts w:cstheme="minorHAnsi"/>
-          <w:b/>
-          <w:i/>
-        </w:rPr>
-      </w:pPr>
-      <w:r>
-        <w:rPr>
-          <w:rFonts w:cstheme="minorHAnsi"/>
-          <w:b/>
-          <w:i/>
-        </w:rPr>
-        <w:t>R</w:t>
-      </w:r>
-      <w:r>
-        <w:rPr>
-          <w:rFonts w:cstheme="minorHAnsi"/>
-          <w:b/>
-          <w:i/>
-          <w:vertAlign w:val="subscript"/>
-        </w:rPr>
-        <w:t>1</w:t>
-      </w:r>
-      <w:r>
-        <w:rPr>
-          <w:rFonts w:cstheme="minorHAnsi"/>
-          <w:b/>
-          <w:i/>
-        </w:rPr>
-        <w:t>=UWV</w:t>
-      </w:r>
-      <w:r>
-        <w:rPr>
-          <w:rFonts w:cstheme="minorHAnsi"/>
-          <w:b/>
-          <w:i/>
-          <w:vertAlign w:val="superscript"/>
-        </w:rPr>
-        <w:t>T</w:t>
-      </w:r>
-      <w:r>
-        <w:rPr>
-          <w:rFonts w:ascii="MS Gothic" w:hAnsi="MS Gothic" w:cs="MS Gothic"/>
-          <w:b/>
-          <w:i/>
-        </w:rPr>
-        <w:t xml:space="preserve"> </w:t>
-      </w:r>
-      <w:r>
-        <w:rPr>
-          <w:rFonts w:cstheme="minorHAnsi" w:hint="eastAsia"/>
-          <w:b/>
-          <w:i/>
-        </w:rPr>
-        <w:t>a</w:t>
-      </w:r>
-      <w:r>
-        <w:rPr>
-          <w:rFonts w:cstheme="minorHAnsi"/>
-          <w:b/>
-          <w:i/>
-        </w:rPr>
-        <w:t>nd R</w:t>
-      </w:r>
-      <w:r>
-        <w:rPr>
-          <w:rFonts w:cstheme="minorHAnsi"/>
-          <w:b/>
-          <w:i/>
-          <w:vertAlign w:val="subscript"/>
-        </w:rPr>
-        <w:t>2</w:t>
-      </w:r>
-      <w:r>
-        <w:rPr>
-          <w:rFonts w:cstheme="minorHAnsi"/>
-          <w:b/>
-          <w:i/>
-        </w:rPr>
-        <w:t>=UW</w:t>
-      </w:r>
-      <w:r>
-        <w:rPr>
-          <w:rFonts w:cstheme="minorHAnsi"/>
-          <w:b/>
-          <w:i/>
-          <w:vertAlign w:val="superscript"/>
-        </w:rPr>
-        <w:t>T</w:t>
-      </w:r>
-      <w:r>
-        <w:rPr>
-          <w:rFonts w:cstheme="minorHAnsi"/>
-          <w:b/>
-          <w:i/>
-        </w:rPr>
-        <w:t>V</w:t>
-      </w:r>
-      <w:r>
-        <w:rPr>
-          <w:rFonts w:cstheme="minorHAnsi"/>
-          <w:b/>
-          <w:i/>
-          <w:vertAlign w:val="superscript"/>
-        </w:rPr>
-        <w:t>T</w:t>
-      </w:r>
-    </w:p>
-    <w:p>
-      <w:r>
-        <w:t>So the f</w:t>
-      </w:r>
-      <w:r>
-        <w:t xml:space="preserve">our sets of possible solutions </w:t>
-      </w:r>
-      <w:r>
-        <w:rPr>
-          <w:b/>
-          <w:i/>
-        </w:rPr>
-        <w:t>(R1, t1), (R1, t2), (R2, t1) and (R2, t2)</w:t>
-      </w:r>
-      <w:r>
-        <w:t xml:space="preserve"> are generated.</w:t>
-      </w:r>
-    </w:p>
-    <w:p>
-      <w:r>
-        <w:t>That is</w:t>
-      </w:r>
-      <w:r>
-        <w:rPr>
-          <w:rFonts w:hint="eastAsia"/>
-        </w:rPr>
-        <w:t xml:space="preserve">, </w:t>
-      </w:r>
-      <w:r>
-        <w:t xml:space="preserve">for a given essential matrix </w:t>
-      </w:r>
-      <w:r>
-        <w:rPr>
-          <w:b/>
-          <w:i/>
-        </w:rPr>
-        <w:t>E = U</w:t>
-      </w:r>
-      <w:r>
-        <w:rPr>
-          <w:rFonts w:cstheme="minorHAnsi" w:hint="eastAsia"/>
-          <w:b/>
-          <w:i/>
-        </w:rPr>
-        <w:t>Σ</w:t>
-      </w:r>
-      <w:r>
-        <w:rPr>
-          <w:rFonts w:cstheme="minorHAnsi"/>
-          <w:b/>
-          <w:i/>
-        </w:rPr>
-        <w:t>V</w:t>
-      </w:r>
-      <w:r>
-        <w:rPr>
-          <w:rFonts w:cstheme="minorHAnsi"/>
-          <w:b/>
-          <w:i/>
-          <w:vertAlign w:val="superscript"/>
-        </w:rPr>
-        <w:t>T</w:t>
-      </w:r>
-      <w:r>
-        <w:t>, and first camera matrix</w:t>
-      </w:r>
-      <w:r>
-        <w:rPr>
-          <w:b/>
-          <w:i/>
-        </w:rPr>
-        <w:t xml:space="preserve"> P = [I | 0]</w:t>
-      </w:r>
-      <w:r>
-        <w:t>, there are four possible choices for the second camera matrix P , namely:</w:t>
-      </w:r>
-    </w:p>
-    <w:p>
-      <w:pPr>
-        <w:jc w:val="center"/>
-        <w:rPr>
-          <w:b/>
-          <w:i/>
-        </w:rPr>
-      </w:pPr>
-      <w:r>
-        <w:rPr>
-          <w:b/>
-          <w:i/>
-        </w:rPr>
-        <w:t>P = [UW</w:t>
-      </w:r>
-      <w:r>
-        <w:rPr>
-          <w:rFonts w:cstheme="minorHAnsi"/>
-          <w:b/>
-          <w:i/>
-        </w:rPr>
-        <w:t>V</w:t>
-      </w:r>
-      <w:r>
-        <w:rPr>
-          <w:rFonts w:cstheme="minorHAnsi"/>
-          <w:b/>
-          <w:i/>
-          <w:vertAlign w:val="superscript"/>
-        </w:rPr>
-        <w:t>T</w:t>
-      </w:r>
-      <w:r>
-        <w:rPr>
-          <w:b/>
-          <w:i/>
-        </w:rPr>
-        <w:t xml:space="preserve"> | +u</w:t>
-      </w:r>
-      <w:r>
-        <w:rPr>
-          <w:b/>
-          <w:i/>
-          <w:vertAlign w:val="subscript"/>
-        </w:rPr>
-        <w:t>3</w:t>
-      </w:r>
-      <w:r>
-        <w:rPr>
-          <w:b/>
-          <w:i/>
-        </w:rPr>
-        <w:t>] or [UW</w:t>
-      </w:r>
-      <w:r>
-        <w:rPr>
-          <w:rFonts w:cstheme="minorHAnsi"/>
-          <w:b/>
-          <w:i/>
-        </w:rPr>
-        <w:t>V</w:t>
-      </w:r>
-      <w:r>
-        <w:rPr>
-          <w:rFonts w:cstheme="minorHAnsi"/>
-          <w:b/>
-          <w:i/>
-          <w:vertAlign w:val="superscript"/>
-        </w:rPr>
-        <w:t>T</w:t>
-      </w:r>
-      <w:r>
-        <w:rPr>
-          <w:b/>
-          <w:i/>
-        </w:rPr>
-        <w:t xml:space="preserve"> | −u</w:t>
-      </w:r>
-      <w:r>
-        <w:rPr>
-          <w:b/>
-          <w:i/>
-          <w:vertAlign w:val="subscript"/>
-        </w:rPr>
-        <w:t>3</w:t>
-      </w:r>
-      <w:r>
-        <w:rPr>
-          <w:b/>
-          <w:i/>
-        </w:rPr>
-        <w:t>] or [UW</w:t>
-      </w:r>
-      <w:r>
-        <w:rPr>
-          <w:rFonts w:cstheme="minorHAnsi"/>
-          <w:b/>
-          <w:i/>
-          <w:vertAlign w:val="superscript"/>
-        </w:rPr>
-        <w:t>T</w:t>
-      </w:r>
-      <w:r>
-        <w:rPr>
-          <w:rFonts w:cstheme="minorHAnsi"/>
-          <w:b/>
-          <w:i/>
-        </w:rPr>
-        <w:t>V</w:t>
-      </w:r>
-      <w:r>
-        <w:rPr>
-          <w:rFonts w:cstheme="minorHAnsi"/>
-          <w:b/>
-          <w:i/>
-          <w:vertAlign w:val="superscript"/>
-        </w:rPr>
-        <w:t>T</w:t>
-      </w:r>
-      <w:r>
-        <w:rPr>
-          <w:b/>
-          <w:i/>
-        </w:rPr>
-        <w:t xml:space="preserve"> | +u</w:t>
-      </w:r>
-      <w:r>
-        <w:rPr>
-          <w:b/>
-          <w:i/>
-          <w:vertAlign w:val="subscript"/>
-        </w:rPr>
-        <w:t>3</w:t>
-      </w:r>
-      <w:r>
-        <w:rPr>
-          <w:b/>
-          <w:i/>
-        </w:rPr>
-        <w:t>] or [UW</w:t>
-      </w:r>
-      <w:r>
-        <w:rPr>
-          <w:rFonts w:cstheme="minorHAnsi"/>
-          <w:b/>
-          <w:i/>
-          <w:vertAlign w:val="superscript"/>
-        </w:rPr>
-        <w:t>T</w:t>
-      </w:r>
-      <w:r>
-        <w:rPr>
-          <w:rFonts w:cstheme="minorHAnsi"/>
-          <w:b/>
-          <w:i/>
-        </w:rPr>
-        <w:t>V</w:t>
-      </w:r>
-      <w:r>
-        <w:rPr>
-          <w:rFonts w:cstheme="minorHAnsi"/>
-          <w:b/>
-          <w:i/>
-          <w:vertAlign w:val="superscript"/>
-        </w:rPr>
-        <w:t>T</w:t>
-      </w:r>
-      <w:r>
-        <w:rPr>
-          <w:b/>
-          <w:i/>
-        </w:rPr>
-        <w:t xml:space="preserve"> | −u</w:t>
-      </w:r>
-      <w:r>
-        <w:rPr>
-          <w:b/>
-          <w:i/>
-          <w:vertAlign w:val="subscript"/>
-        </w:rPr>
-        <w:t>3</w:t>
-      </w:r>
-      <w:r>
-        <w:rPr>
-          <w:b/>
-          <w:i/>
-        </w:rPr>
-        <w:t>].</w:t>
-      </w:r>
-    </w:p>
-    <w:p>
-      <w:r>
-        <w:t>T</w:t>
-      </w:r>
-      <w:r>
-        <w:t xml:space="preserve">he code is in </w:t>
-      </w:r>
-      <w:r>
-        <w:rPr>
-          <w:u w:val="single"/>
-        </w:rPr>
-        <w:t xml:space="preserve">Fig </w:t>
-      </w:r>
-      <w:r>
-        <w:rPr>
-          <w:u w:val="single"/>
-        </w:rPr>
-        <w:t>8</w:t>
-      </w:r>
-      <w:r>
-        <w:t>.</w:t>
-      </w:r>
-    </w:p>
-    <w:p/>
-    <w:p>
-      <w:pPr>
-        <w:keepNext/>
-      </w:pPr>
-      <w:r>
-        <w:rPr>
-          <w:noProof/>
-        </w:rPr>
         <w:drawing>
           <wp:inline distT="0" distB="0" distL="0" distR="0" wp14:anchorId="796D2AF6" wp14:editId="6C16288F">
             <wp:extent cx="5756910" cy="4432935"/>
@@ -6390,7 +6391,6 @@
         <w:rPr>
           <w:noProof/>
         </w:rPr>
-        <w:lastRenderedPageBreak/>
         <w:drawing>
           <wp:inline distT="0" distB="0" distL="0" distR="0" wp14:anchorId="4D773091" wp14:editId="1D06ED1E">
             <wp:extent cx="2209800" cy="2489200"/>
@@ -6764,7 +6764,6 @@
         <w:rPr>
           <w:noProof/>
         </w:rPr>
-        <w:lastRenderedPageBreak/>
         <w:drawing>
           <wp:inline distT="0" distB="0" distL="0" distR="0" wp14:anchorId="718E9B64" wp14:editId="06EC3AFA">
             <wp:extent cx="5756910" cy="1741170"/>
@@ -6887,6 +6886,7 @@
         <w:t xml:space="preserve">. The method we </w:t>
       </w:r>
       <w:r>
+        <w:lastRenderedPageBreak/>
         <w:t>check</w:t>
       </w:r>
       <w:r>
@@ -7470,7 +7470,6 @@
         <w:rPr>
           <w:noProof/>
         </w:rPr>
-        <w:lastRenderedPageBreak/>
         <w:drawing>
           <wp:inline distT="0" distB="0" distL="0" distR="0" wp14:anchorId="6F653D9A" wp14:editId="19F91FB4">
             <wp:extent cx="3185160" cy="609600"/>
@@ -7904,23 +7903,57 @@
         <w:rPr>
           <w:u w:val="single"/>
         </w:rPr>
-        <w:t>, Fig 1</w:t>
+        <w:t xml:space="preserve">, </w:t>
       </w:r>
       <w:r>
         <w:rPr>
           <w:u w:val="single"/>
         </w:rPr>
-        <w:t>2</w:t>
+        <w:fldChar w:fldCharType="begin"/>
       </w:r>
       <w:r>
         <w:rPr>
           <w:u w:val="single"/>
         </w:rPr>
+        <w:instrText xml:space="preserve"> REF _Ref8004920 \h </w:instrText>
+      </w:r>
+      <w:r>
+        <w:rPr>
+          <w:u w:val="single"/>
+        </w:rPr>
+      </w:r>
+      <w:r>
+        <w:rPr>
+          <w:u w:val="single"/>
+        </w:rPr>
+        <w:fldChar w:fldCharType="separate"/>
+      </w:r>
+      <w:r>
+        <w:t xml:space="preserve">Figure </w:t>
+      </w:r>
+      <w:r>
+        <w:rPr>
+          <w:noProof/>
+        </w:rPr>
+        <w:t>12</w:t>
+      </w:r>
+      <w:r>
+        <w:rPr>
+          <w:u w:val="single"/>
+        </w:rPr>
+        <w:fldChar w:fldCharType="end"/>
+      </w:r>
+      <w:r>
+        <w:rPr>
+          <w:u w:val="single"/>
+        </w:rPr>
         <w:t xml:space="preserve"> </w:t>
       </w:r>
       <w:r>
         <w:t>, respectively.</w:t>
       </w:r>
+      <w:bookmarkStart w:id="7" w:name="_GoBack"/>
+      <w:bookmarkEnd w:id="7"/>
     </w:p>
     <w:p>
       <w:pPr>
@@ -7933,12 +7966,20 @@
       <w:tblPr>
         <w:tblStyle w:val="ac"/>
         <w:tblW w:w="0" w:type="auto"/>
+        <w:tblBorders>
+          <w:top w:val="none" w:sz="0" w:space="0" w:color="auto"/>
+          <w:left w:val="none" w:sz="0" w:space="0" w:color="auto"/>
+          <w:bottom w:val="none" w:sz="0" w:space="0" w:color="auto"/>
+          <w:right w:val="none" w:sz="0" w:space="0" w:color="auto"/>
+          <w:insideH w:val="none" w:sz="0" w:space="0" w:color="auto"/>
+          <w:insideV w:val="none" w:sz="0" w:space="0" w:color="auto"/>
+        </w:tblBorders>
         <w:tblLook w:val="04A0" w:firstRow="1" w:lastRow="0" w:firstColumn="1" w:lastColumn="0" w:noHBand="0" w:noVBand="1"/>
       </w:tblPr>
       <w:tblGrid>
-        <w:gridCol w:w="3020"/>
-        <w:gridCol w:w="3020"/>
-        <w:gridCol w:w="3020"/>
+        <w:gridCol w:w="3024"/>
+        <w:gridCol w:w="3023"/>
+        <w:gridCol w:w="3023"/>
       </w:tblGrid>
       <w:tr>
         <w:tc>
@@ -8111,7 +8152,6 @@
               <w:rPr>
                 <w:noProof/>
               </w:rPr>
-              <w:lastRenderedPageBreak/>
               <w:drawing>
                 <wp:inline distT="0" distB="0" distL="0" distR="0">
                   <wp:extent cx="1920000" cy="1440000"/>
@@ -8214,6 +8254,9 @@
             <w:tcW w:w="3020" w:type="dxa"/>
           </w:tcPr>
           <w:p>
+            <w:pPr>
+              <w:keepNext/>
+            </w:pPr>
             <w:r>
               <w:rPr>
                 <w:noProof/>
@@ -8266,6 +8309,28 @@
     </w:tbl>
     <w:p>
       <w:pPr>
+        <w:pStyle w:val="ab"/>
+      </w:pPr>
+      <w:bookmarkStart w:id="8" w:name="_Ref8004920"/>
+      <w:r>
+        <w:t xml:space="preserve">Figure </w:t>
+      </w:r>
+      <w:fldSimple w:instr=" SEQ Figure \* ARABIC ">
+        <w:r>
+          <w:rPr>
+            <w:noProof/>
+          </w:rPr>
+          <w:t>12</w:t>
+        </w:r>
+      </w:fldSimple>
+      <w:bookmarkEnd w:id="8"/>
+      <w:r>
+        <w:t xml:space="preserve"> the cloud point and mesh model of the Statue image</w:t>
+      </w:r>
+    </w:p>
+    <w:p/>
+    <w:p>
+      <w:pPr>
         <w:rPr>
           <w:rFonts w:hint="eastAsia"/>
         </w:rPr>
@@ -8508,12 +8573,7 @@
         <w:t>method</w:t>
       </w:r>
       <w:r>
-        <w:t xml:space="preserve"> is m</w:t>
-      </w:r>
-      <w:bookmarkStart w:id="7" w:name="_GoBack"/>
-      <w:bookmarkEnd w:id="7"/>
-      <w:r>
-        <w:t>ore complex.</w:t>
+        <w:t xml:space="preserve"> is more complex.</w:t>
       </w:r>
     </w:p>
     <w:p>
@@ -8663,126 +8723,129 @@
         <w:t xml:space="preserve">stimate </w:t>
       </w:r>
       <w:r>
+        <w:t>fundamental matrix</w:t>
+      </w:r>
+      <w:r>
+        <w:t xml:space="preserve">, </w:t>
+      </w:r>
+      <w:r>
+        <w:t xml:space="preserve">ﬁnd the </w:t>
+      </w:r>
+      <w:r>
+        <w:t xml:space="preserve">best </w:t>
+      </w:r>
+      <w:r>
+        <w:t xml:space="preserve">fundamental matrix </w:t>
+      </w:r>
+      <w:r>
+        <w:t xml:space="preserve">by </w:t>
+      </w:r>
+      <w:r>
+        <w:t xml:space="preserve">RANSAC </w:t>
+      </w:r>
+      <w:r>
+        <w:t>and</w:t>
+      </w:r>
+      <w:r>
+        <w:t xml:space="preserve"> draw the epipolar lines. </w:t>
+      </w:r>
+      <w:r>
+        <w:t>Then</w:t>
+      </w:r>
+      <w:r>
+        <w:t xml:space="preserve">, we compute </w:t>
+      </w:r>
+      <w:r>
+        <w:t xml:space="preserve">four possible </w:t>
+      </w:r>
+      <w:r>
+        <w:t xml:space="preserve">camera matrix </w:t>
+      </w:r>
+      <w:r>
+        <w:t xml:space="preserve">and do </w:t>
+      </w:r>
+      <w:r>
+        <w:t>Linear Triangulation</w:t>
+      </w:r>
+      <w:r>
+        <w:t xml:space="preserve"> </w:t>
+      </w:r>
+      <w:r>
+        <w:t>to reconstructed 3D</w:t>
+      </w:r>
+      <w:r>
+        <w:t xml:space="preserve"> </w:t>
+      </w:r>
+      <w:r>
+        <w:t>respectively</w:t>
+      </w:r>
+      <w:r>
+        <w:t>. Finally, we p</w:t>
+      </w:r>
+      <w:r>
+        <w:t xml:space="preserve">ick the solution with most of 3D points in front of cameras </w:t>
+      </w:r>
+      <w:r>
+        <w:t>and project 2D points back to 3D.</w:t>
+      </w:r>
+    </w:p>
+    <w:p>
+      <w:pPr>
+        <w:rPr>
+          <w:sz w:val="28"/>
+        </w:rPr>
+      </w:pPr>
+    </w:p>
+    <w:p>
+      <w:pPr>
+        <w:rPr>
+          <w:b/>
+          <w:sz w:val="36"/>
+        </w:rPr>
+      </w:pPr>
+      <w:r>
+        <w:rPr>
+          <w:b/>
+          <w:sz w:val="40"/>
+        </w:rPr>
+        <w:t>6 Work Assignment Plan</w:t>
+      </w:r>
+    </w:p>
+    <w:p>
+      <w:pPr>
+        <w:rPr>
+          <w:sz w:val="28"/>
+        </w:rPr>
+      </w:pPr>
+      <w:r>
+        <w:t>This homework divided into two parts. Yuan-Syun Ye is responsible for the part of cording and checks this report. Hsin-Yu Chen is responsibl</w:t>
+      </w:r>
+      <w:r>
+        <w:t>e for the writing of the report.</w:t>
+      </w:r>
+    </w:p>
+    <w:p>
+      <w:pPr>
+        <w:rPr>
+          <w:b/>
+          <w:sz w:val="40"/>
+        </w:rPr>
+      </w:pPr>
+      <w:r>
+        <w:rPr>
+          <w:b/>
+          <w:sz w:val="40"/>
+        </w:rPr>
+        <w:t>References</w:t>
+      </w:r>
+    </w:p>
+    <w:p>
+      <w:r>
+        <w:t>http://cvrs.whu.edu.cn/downloads/ebooks/Multiple%20View%20Geometry%20in%20Comp</w:t>
+      </w:r>
+      <w:r>
         <w:lastRenderedPageBreak/>
-        <w:t>fundamental matrix</w:t>
-      </w:r>
-      <w:r>
-        <w:t xml:space="preserve">, </w:t>
-      </w:r>
-      <w:r>
-        <w:t xml:space="preserve">ﬁnd the </w:t>
-      </w:r>
-      <w:r>
-        <w:t xml:space="preserve">best </w:t>
-      </w:r>
-      <w:r>
-        <w:t xml:space="preserve">fundamental matrix </w:t>
-      </w:r>
-      <w:r>
-        <w:t xml:space="preserve">by </w:t>
-      </w:r>
-      <w:r>
-        <w:t xml:space="preserve">RANSAC </w:t>
-      </w:r>
-      <w:r>
-        <w:t>and</w:t>
-      </w:r>
-      <w:r>
-        <w:t xml:space="preserve"> draw the epipolar lines. </w:t>
-      </w:r>
-      <w:r>
-        <w:t>Then</w:t>
-      </w:r>
-      <w:r>
-        <w:t xml:space="preserve">, we compute </w:t>
-      </w:r>
-      <w:r>
-        <w:t xml:space="preserve">four possible </w:t>
-      </w:r>
-      <w:r>
-        <w:t xml:space="preserve">camera matrix </w:t>
-      </w:r>
-      <w:r>
-        <w:t xml:space="preserve">and do </w:t>
-      </w:r>
-      <w:r>
-        <w:t>Linear Triangulation</w:t>
-      </w:r>
-      <w:r>
-        <w:t xml:space="preserve"> </w:t>
-      </w:r>
-      <w:r>
-        <w:t>to reconstructed 3D</w:t>
-      </w:r>
-      <w:r>
-        <w:t xml:space="preserve"> </w:t>
-      </w:r>
-      <w:r>
-        <w:t>respectively</w:t>
-      </w:r>
-      <w:r>
-        <w:t>. Finally, we p</w:t>
-      </w:r>
-      <w:r>
-        <w:t xml:space="preserve">ick the solution with most of 3D points in front of cameras </w:t>
-      </w:r>
-      <w:r>
-        <w:t>and project 2D points back to 3D.</w:t>
-      </w:r>
-    </w:p>
-    <w:p>
-      <w:pPr>
-        <w:rPr>
-          <w:sz w:val="28"/>
-        </w:rPr>
-      </w:pPr>
-    </w:p>
-    <w:p>
-      <w:pPr>
-        <w:rPr>
-          <w:b/>
-          <w:sz w:val="36"/>
-        </w:rPr>
-      </w:pPr>
-      <w:r>
-        <w:rPr>
-          <w:b/>
-          <w:sz w:val="40"/>
-        </w:rPr>
-        <w:t>6 Work Assignment Plan</w:t>
-      </w:r>
-    </w:p>
-    <w:p>
-      <w:pPr>
-        <w:rPr>
-          <w:sz w:val="28"/>
-        </w:rPr>
-      </w:pPr>
-      <w:r>
-        <w:t>This homework divided into two parts. Yuan-Syun Ye is responsible for the part of cording and checks this report. Hsin-Yu Chen is responsibl</w:t>
-      </w:r>
-      <w:r>
-        <w:t>e for the writing of the report.</w:t>
-      </w:r>
-    </w:p>
-    <w:p>
-      <w:pPr>
-        <w:rPr>
-          <w:b/>
-          <w:sz w:val="40"/>
-        </w:rPr>
-      </w:pPr>
-      <w:r>
-        <w:rPr>
-          <w:b/>
-          <w:sz w:val="40"/>
-        </w:rPr>
-        <w:t>References</w:t>
-      </w:r>
-    </w:p>
-    <w:p>
-      <w:r>
-        <w:t>http://cvrs.whu.edu.cn/downloads/ebooks/Multiple%20View%20Geometry%20in%20Computer%20Vision%20(Second%20Edition).pdf</w:t>
+        <w:t>uter%20Vision%20(Second%20Edition).pdf</w:t>
       </w:r>
     </w:p>
     <w:p>
@@ -8861,14 +8924,14 @@
         <v:path o:extrusionok="f" gradientshapeok="t" o:connecttype="rect"/>
         <o:lock v:ext="edit" aspectratio="t"/>
       </v:shapetype>
-      <v:shape id="_x0000_i1112" type="#_x0000_t75" style="width:20in;height:809.85pt;visibility:visible;mso-wrap-style:square" o:bullet="t">
+      <v:shape id="_x0000_i1126" type="#_x0000_t75" style="width:20in;height:809.85pt;visibility:visible;mso-wrap-style:square" o:bullet="t">
         <v:imagedata r:id="rId1" o:title="" croptop="21991f" cropbottom="41592f" cropleft="13238f" cropright="49640f"/>
       </v:shape>
     </w:pict>
   </w:numPicBullet>
   <w:numPicBullet w:numPicBulletId="1">
     <w:pict>
-      <v:shape id="_x0000_i1113" type="#_x0000_t75" style="width:20in;height:809.85pt;visibility:visible;mso-wrap-style:square" o:bullet="t">
+      <v:shape id="_x0000_i1127" type="#_x0000_t75" style="width:20in;height:809.85pt;visibility:visible;mso-wrap-style:square" o:bullet="t">
         <v:imagedata r:id="rId2" o:title="" croptop="31547f" cropbottom="29672f" cropleft="37110f" cropright="26576f"/>
       </v:shape>
     </w:pict>
@@ -11002,7 +11065,7 @@
 </file>
 
 <file path=customXml/itemProps1.xml><?xml version="1.0" encoding="utf-8"?>
-<ds:datastoreItem xmlns:ds="http://schemas.openxmlformats.org/officeDocument/2006/customXml" ds:itemID="{107D40A8-844B-4B14-A11B-D5308F193B4B}">
+<ds:datastoreItem xmlns:ds="http://schemas.openxmlformats.org/officeDocument/2006/customXml" ds:itemID="{C79A929F-B501-45D0-BF1E-D7604A50CBEF}">
   <ds:schemaRefs>
     <ds:schemaRef ds:uri="http://schemas.openxmlformats.org/officeDocument/2006/bibliography"/>
   </ds:schemaRefs>

</xml_diff>

<commit_message>
[Debug] estimate the points of the front camera
</commit_message>
<xml_diff>
--- a/report.docx
+++ b/report.docx
@@ -401,26 +401,33 @@
       <w:r>
         <w:t xml:space="preserve">Figure </w:t>
       </w:r>
-      <w:fldSimple w:instr=" SEQ Figure \* ARABIC ">
-        <w:r>
-          <w:rPr>
-            <w:noProof/>
-          </w:rPr>
-          <w:t>1</w:t>
-        </w:r>
-      </w:fldSimple>
+      <w:r>
+        <w:fldChar w:fldCharType="begin"/>
+      </w:r>
+      <w:r>
+        <w:instrText xml:space="preserve"> SEQ Figure \* ARABIC </w:instrText>
+      </w:r>
+      <w:r>
+        <w:fldChar w:fldCharType="separate"/>
+      </w:r>
+      <w:r>
+        <w:rPr>
+          <w:noProof/>
+        </w:rPr>
+        <w:t>1</w:t>
+      </w:r>
+      <w:r>
+        <w:rPr>
+          <w:noProof/>
+        </w:rPr>
+        <w:fldChar w:fldCharType="end"/>
+      </w:r>
       <w:bookmarkEnd w:id="0"/>
       <w:r>
         <w:t xml:space="preserve"> using SIFT feature to match feature</w:t>
       </w:r>
     </w:p>
-    <w:p>
-      <w:pPr>
-        <w:rPr>
-          <w:rFonts w:hint="eastAsia"/>
-        </w:rPr>
-      </w:pPr>
-    </w:p>
+    <w:p/>
     <w:p>
       <w:pPr>
         <w:keepNext/>
@@ -486,22 +493,32 @@
       <w:pPr>
         <w:pStyle w:val="ab"/>
         <w:jc w:val="center"/>
-        <w:rPr>
-          <w:rFonts w:hint="eastAsia"/>
-        </w:rPr>
       </w:pPr>
       <w:bookmarkStart w:id="1" w:name="_Ref7999988"/>
       <w:r>
         <w:t xml:space="preserve">Figure </w:t>
       </w:r>
-      <w:fldSimple w:instr=" SEQ Figure \* ARABIC ">
-        <w:r>
-          <w:rPr>
-            <w:noProof/>
-          </w:rPr>
-          <w:t>2</w:t>
-        </w:r>
-      </w:fldSimple>
+      <w:r>
+        <w:fldChar w:fldCharType="begin"/>
+      </w:r>
+      <w:r>
+        <w:instrText xml:space="preserve"> SEQ Figure \* ARABIC </w:instrText>
+      </w:r>
+      <w:r>
+        <w:fldChar w:fldCharType="separate"/>
+      </w:r>
+      <w:r>
+        <w:rPr>
+          <w:noProof/>
+        </w:rPr>
+        <w:t>2</w:t>
+      </w:r>
+      <w:r>
+        <w:rPr>
+          <w:noProof/>
+        </w:rPr>
+        <w:fldChar w:fldCharType="end"/>
+      </w:r>
       <w:bookmarkEnd w:id="1"/>
       <w:r>
         <w:t xml:space="preserve"> SIFT Reuslt</w:t>
@@ -1538,14 +1555,27 @@
       <w:r>
         <w:t xml:space="preserve">Figure </w:t>
       </w:r>
-      <w:fldSimple w:instr=" SEQ Figure \* ARABIC ">
-        <w:r>
-          <w:rPr>
-            <w:noProof/>
-          </w:rPr>
-          <w:t>3</w:t>
-        </w:r>
-      </w:fldSimple>
+      <w:r>
+        <w:fldChar w:fldCharType="begin"/>
+      </w:r>
+      <w:r>
+        <w:instrText xml:space="preserve"> SEQ Figure \* ARABIC </w:instrText>
+      </w:r>
+      <w:r>
+        <w:fldChar w:fldCharType="separate"/>
+      </w:r>
+      <w:r>
+        <w:rPr>
+          <w:noProof/>
+        </w:rPr>
+        <w:t>3</w:t>
+      </w:r>
+      <w:r>
+        <w:rPr>
+          <w:noProof/>
+        </w:rPr>
+        <w:fldChar w:fldCharType="end"/>
+      </w:r>
       <w:r>
         <w:t xml:space="preserve"> normalization process</w:t>
       </w:r>
@@ -1553,7 +1583,6 @@
     <w:p>
       <w:pPr>
         <w:rPr>
-          <w:rFonts w:hint="eastAsia"/>
           <w:sz w:val="28"/>
         </w:rPr>
       </w:pPr>
@@ -2306,14 +2335,27 @@
       <w:r>
         <w:t xml:space="preserve">Figure </w:t>
       </w:r>
-      <w:fldSimple w:instr=" SEQ Figure \* ARABIC ">
-        <w:r>
-          <w:rPr>
-            <w:noProof/>
-          </w:rPr>
-          <w:t>4</w:t>
-        </w:r>
-      </w:fldSimple>
+      <w:r>
+        <w:fldChar w:fldCharType="begin"/>
+      </w:r>
+      <w:r>
+        <w:instrText xml:space="preserve"> SEQ Figure \* ARABIC </w:instrText>
+      </w:r>
+      <w:r>
+        <w:fldChar w:fldCharType="separate"/>
+      </w:r>
+      <w:r>
+        <w:rPr>
+          <w:noProof/>
+        </w:rPr>
+        <w:t>4</w:t>
+      </w:r>
+      <w:r>
+        <w:rPr>
+          <w:noProof/>
+        </w:rPr>
+        <w:fldChar w:fldCharType="end"/>
+      </w:r>
       <w:bookmarkEnd w:id="2"/>
       <w:r>
         <w:t xml:space="preserve"> de-normalize fundamental matrix and compute fundamental matrix process</w:t>
@@ -2802,14 +2844,27 @@
       <w:r>
         <w:t xml:space="preserve">Figure </w:t>
       </w:r>
-      <w:fldSimple w:instr=" SEQ Figure \* ARABIC ">
-        <w:r>
-          <w:rPr>
-            <w:noProof/>
-          </w:rPr>
-          <w:t>5</w:t>
-        </w:r>
-      </w:fldSimple>
+      <w:r>
+        <w:fldChar w:fldCharType="begin"/>
+      </w:r>
+      <w:r>
+        <w:instrText xml:space="preserve"> SEQ Figure \* ARABIC </w:instrText>
+      </w:r>
+      <w:r>
+        <w:fldChar w:fldCharType="separate"/>
+      </w:r>
+      <w:r>
+        <w:rPr>
+          <w:noProof/>
+        </w:rPr>
+        <w:t>5</w:t>
+      </w:r>
+      <w:r>
+        <w:rPr>
+          <w:noProof/>
+        </w:rPr>
+        <w:fldChar w:fldCharType="end"/>
+      </w:r>
       <w:bookmarkEnd w:id="3"/>
       <w:r>
         <w:t xml:space="preserve"> essential matrix process</w:t>
@@ -2818,7 +2873,6 @@
     <w:p>
       <w:pPr>
         <w:rPr>
-          <w:rFonts w:hint="eastAsia"/>
           <w:u w:val="single"/>
         </w:rPr>
       </w:pPr>
@@ -3116,14 +3170,27 @@
       <w:r>
         <w:t xml:space="preserve">Figure </w:t>
       </w:r>
-      <w:fldSimple w:instr=" SEQ Figure \* ARABIC ">
-        <w:r>
-          <w:rPr>
-            <w:noProof/>
-          </w:rPr>
-          <w:t>6</w:t>
-        </w:r>
-      </w:fldSimple>
+      <w:r>
+        <w:fldChar w:fldCharType="begin"/>
+      </w:r>
+      <w:r>
+        <w:instrText xml:space="preserve"> SEQ Figure \* ARABIC </w:instrText>
+      </w:r>
+      <w:r>
+        <w:fldChar w:fldCharType="separate"/>
+      </w:r>
+      <w:r>
+        <w:rPr>
+          <w:noProof/>
+        </w:rPr>
+        <w:t>6</w:t>
+      </w:r>
+      <w:r>
+        <w:rPr>
+          <w:noProof/>
+        </w:rPr>
+        <w:fldChar w:fldCharType="end"/>
+      </w:r>
       <w:bookmarkEnd w:id="4"/>
       <w:r>
         <w:t xml:space="preserve"> compute inliner threshold by </w:t>
@@ -3141,13 +3208,7 @@
         <w:t xml:space="preserve"> distance</w:t>
       </w:r>
     </w:p>
-    <w:p>
-      <w:pPr>
-        <w:rPr>
-          <w:rFonts w:hint="eastAsia"/>
-        </w:rPr>
-      </w:pPr>
-    </w:p>
+    <w:p/>
     <w:p>
       <w:pPr>
         <w:keepNext/>
@@ -3214,26 +3275,33 @@
       <w:r>
         <w:t xml:space="preserve">Figure </w:t>
       </w:r>
-      <w:fldSimple w:instr=" SEQ Figure \* ARABIC ">
-        <w:r>
-          <w:rPr>
-            <w:noProof/>
-          </w:rPr>
-          <w:t>7</w:t>
-        </w:r>
-      </w:fldSimple>
+      <w:r>
+        <w:fldChar w:fldCharType="begin"/>
+      </w:r>
+      <w:r>
+        <w:instrText xml:space="preserve"> SEQ Figure \* ARABIC </w:instrText>
+      </w:r>
+      <w:r>
+        <w:fldChar w:fldCharType="separate"/>
+      </w:r>
+      <w:r>
+        <w:rPr>
+          <w:noProof/>
+        </w:rPr>
+        <w:t>7</w:t>
+      </w:r>
+      <w:r>
+        <w:rPr>
+          <w:noProof/>
+        </w:rPr>
+        <w:fldChar w:fldCharType="end"/>
+      </w:r>
       <w:bookmarkEnd w:id="5"/>
       <w:r>
         <w:t xml:space="preserve"> using RANSAC to find the most inliner number of fundamental matrix</w:t>
       </w:r>
     </w:p>
-    <w:p>
-      <w:pPr>
-        <w:rPr>
-          <w:rFonts w:hint="eastAsia"/>
-        </w:rPr>
-      </w:pPr>
-    </w:p>
+    <w:p/>
     <w:p>
       <w:r>
         <w:rPr>
@@ -3591,14 +3659,27 @@
       <w:r>
         <w:t xml:space="preserve">Figure </w:t>
       </w:r>
-      <w:fldSimple w:instr=" SEQ Figure \* ARABIC ">
-        <w:r>
-          <w:rPr>
-            <w:noProof/>
-          </w:rPr>
-          <w:t>8</w:t>
-        </w:r>
-      </w:fldSimple>
+      <w:r>
+        <w:fldChar w:fldCharType="begin"/>
+      </w:r>
+      <w:r>
+        <w:instrText xml:space="preserve"> SEQ Figure \* ARABIC </w:instrText>
+      </w:r>
+      <w:r>
+        <w:fldChar w:fldCharType="separate"/>
+      </w:r>
+      <w:r>
+        <w:rPr>
+          <w:noProof/>
+        </w:rPr>
+        <w:t>8</w:t>
+      </w:r>
+      <w:r>
+        <w:rPr>
+          <w:noProof/>
+        </w:rPr>
+        <w:fldChar w:fldCharType="end"/>
+      </w:r>
       <w:bookmarkEnd w:id="6"/>
       <w:r>
         <w:t xml:space="preserve"> draw epipolar lines process</w:t>
@@ -3616,53 +3697,53 @@
         <w:t>(epipolar lines result)</w:t>
       </w:r>
     </w:p>
-    <w:p>
-      <w:pPr>
+    <w:p/>
+    <w:p>
+      <w:pPr>
+        <w:rPr>
+          <w:b/>
+          <w:sz w:val="32"/>
+        </w:rPr>
+      </w:pPr>
+      <w:r>
         <w:rPr>
           <w:rFonts w:hint="eastAsia"/>
-        </w:rPr>
-      </w:pPr>
-    </w:p>
-    <w:p>
-      <w:pPr>
-        <w:rPr>
           <w:b/>
           <w:sz w:val="32"/>
         </w:rPr>
-      </w:pPr>
-      <w:r>
-        <w:rPr>
-          <w:rFonts w:hint="eastAsia"/>
+        <w:t>2.4</w:t>
+      </w:r>
+      <w:r>
+        <w:rPr>
           <w:b/>
           <w:sz w:val="32"/>
         </w:rPr>
-        <w:t>2.4</w:t>
+        <w:t xml:space="preserve"> Estimate </w:t>
       </w:r>
       <w:r>
         <w:rPr>
           <w:b/>
           <w:sz w:val="32"/>
         </w:rPr>
-        <w:t xml:space="preserve"> Estimate </w:t>
+        <w:t xml:space="preserve">four possible </w:t>
       </w:r>
       <w:r>
         <w:rPr>
           <w:b/>
           <w:sz w:val="32"/>
         </w:rPr>
-        <w:t xml:space="preserve">four possible </w:t>
-      </w:r>
-      <w:r>
-        <w:rPr>
-          <w:b/>
-          <w:sz w:val="32"/>
-        </w:rPr>
         <w:t>camera matrix</w:t>
       </w:r>
     </w:p>
     <w:p>
       <w:r>
-        <w:t xml:space="preserve">Essential matrix E can presented by </w:t>
+        <w:t xml:space="preserve">Essential matrix E can </w:t>
+      </w:r>
+      <w:r>
+        <w:t>present</w:t>
+      </w:r>
+      <w:r>
+        <w:t xml:space="preserve"> by </w:t>
       </w:r>
       <w:r>
         <w:rPr>
@@ -6244,25 +6325,32 @@
       <w:r>
         <w:t xml:space="preserve">Figure </w:t>
       </w:r>
-      <w:fldSimple w:instr=" SEQ Figure \* ARABIC ">
-        <w:r>
-          <w:rPr>
-            <w:noProof/>
-          </w:rPr>
-          <w:t>9</w:t>
-        </w:r>
-      </w:fldSimple>
+      <w:r>
+        <w:fldChar w:fldCharType="begin"/>
+      </w:r>
+      <w:r>
+        <w:instrText xml:space="preserve"> SEQ Figure \* ARABIC </w:instrText>
+      </w:r>
+      <w:r>
+        <w:fldChar w:fldCharType="separate"/>
+      </w:r>
+      <w:r>
+        <w:rPr>
+          <w:noProof/>
+        </w:rPr>
+        <w:t>9</w:t>
+      </w:r>
+      <w:r>
+        <w:rPr>
+          <w:noProof/>
+        </w:rPr>
+        <w:fldChar w:fldCharType="end"/>
+      </w:r>
       <w:r>
         <w:t xml:space="preserve"> estimate four camera matrixs</w:t>
       </w:r>
     </w:p>
-    <w:p>
-      <w:pPr>
-        <w:rPr>
-          <w:rFonts w:hint="eastAsia"/>
-        </w:rPr>
-      </w:pPr>
-    </w:p>
+    <w:p/>
     <w:p>
       <w:r>
         <w:rPr>
@@ -6743,16 +6831,39 @@
         <w:rPr>
           <w:u w:val="single"/>
         </w:rPr>
-        <w:t xml:space="preserve">Fig </w:t>
+        <w:fldChar w:fldCharType="begin"/>
+      </w:r>
+      <w:r>
+        <w:instrText xml:space="preserve"> REF _Ref8031550 \h </w:instrText>
       </w:r>
       <w:r>
         <w:rPr>
           <w:u w:val="single"/>
         </w:rPr>
-        <w:t>9</w:t>
-      </w:r>
-      <w:r>
-        <w:t>.</w:t>
+      </w:r>
+      <w:r>
+        <w:rPr>
+          <w:u w:val="single"/>
+        </w:rPr>
+        <w:fldChar w:fldCharType="separate"/>
+      </w:r>
+      <w:r>
+        <w:t xml:space="preserve">Figure </w:t>
+      </w:r>
+      <w:r>
+        <w:rPr>
+          <w:noProof/>
+        </w:rPr>
+        <w:t>10</w:t>
+      </w:r>
+      <w:r>
+        <w:t xml:space="preserve"> linear triangulation process</w:t>
+      </w:r>
+      <w:r>
+        <w:rPr>
+          <w:u w:val="single"/>
+        </w:rPr>
+        <w:fldChar w:fldCharType="end"/>
       </w:r>
     </w:p>
     <w:p/>
@@ -6818,28 +6929,37 @@
       <w:pPr>
         <w:pStyle w:val="ab"/>
       </w:pPr>
+      <w:bookmarkStart w:id="7" w:name="_Ref8031550"/>
       <w:r>
         <w:t xml:space="preserve">Figure </w:t>
       </w:r>
-      <w:fldSimple w:instr=" SEQ Figure \* ARABIC ">
-        <w:r>
-          <w:rPr>
-            <w:noProof/>
-          </w:rPr>
-          <w:t>10</w:t>
-        </w:r>
-      </w:fldSimple>
+      <w:r>
+        <w:fldChar w:fldCharType="begin"/>
+      </w:r>
+      <w:r>
+        <w:instrText xml:space="preserve"> SEQ Figure \* ARABIC </w:instrText>
+      </w:r>
+      <w:r>
+        <w:fldChar w:fldCharType="separate"/>
+      </w:r>
+      <w:r>
+        <w:rPr>
+          <w:noProof/>
+        </w:rPr>
+        <w:t>10</w:t>
+      </w:r>
+      <w:r>
+        <w:rPr>
+          <w:noProof/>
+        </w:rPr>
+        <w:fldChar w:fldCharType="end"/>
+      </w:r>
       <w:r>
         <w:t xml:space="preserve"> linear triangulation process</w:t>
       </w:r>
-    </w:p>
-    <w:p>
-      <w:pPr>
-        <w:rPr>
-          <w:rFonts w:hint="eastAsia"/>
-        </w:rPr>
-      </w:pPr>
-    </w:p>
+      <w:bookmarkEnd w:id="7"/>
+    </w:p>
+    <w:p/>
     <w:p>
       <w:pPr>
         <w:rPr>
@@ -7733,13 +7853,39 @@
         <w:rPr>
           <w:u w:val="single"/>
         </w:rPr>
-        <w:t xml:space="preserve">Fig </w:t>
+        <w:fldChar w:fldCharType="begin"/>
+      </w:r>
+      <w:r>
+        <w:instrText xml:space="preserve"> REF _Ref8031561 \h </w:instrText>
       </w:r>
       <w:r>
         <w:rPr>
           <w:u w:val="single"/>
         </w:rPr>
-        <w:t>10</w:t>
+      </w:r>
+      <w:r>
+        <w:rPr>
+          <w:u w:val="single"/>
+        </w:rPr>
+        <w:fldChar w:fldCharType="separate"/>
+      </w:r>
+      <w:r>
+        <w:t xml:space="preserve">Figure </w:t>
+      </w:r>
+      <w:r>
+        <w:rPr>
+          <w:noProof/>
+        </w:rPr>
+        <w:t>11</w:t>
+      </w:r>
+      <w:r>
+        <w:t xml:space="preserve"> check project points is in front camera</w:t>
+      </w:r>
+      <w:r>
+        <w:rPr>
+          <w:u w:val="single"/>
+        </w:rPr>
+        <w:fldChar w:fldCharType="end"/>
       </w:r>
       <w:r>
         <w:t>.</w:t>
@@ -7808,28 +7954,37 @@
       <w:pPr>
         <w:pStyle w:val="ab"/>
       </w:pPr>
+      <w:bookmarkStart w:id="8" w:name="_Ref8031561"/>
       <w:r>
         <w:t xml:space="preserve">Figure </w:t>
       </w:r>
-      <w:fldSimple w:instr=" SEQ Figure \* ARABIC ">
-        <w:r>
-          <w:rPr>
-            <w:noProof/>
-          </w:rPr>
-          <w:t>11</w:t>
-        </w:r>
-      </w:fldSimple>
+      <w:r>
+        <w:fldChar w:fldCharType="begin"/>
+      </w:r>
+      <w:r>
+        <w:instrText xml:space="preserve"> SEQ Figure \* ARABIC </w:instrText>
+      </w:r>
+      <w:r>
+        <w:fldChar w:fldCharType="separate"/>
+      </w:r>
+      <w:r>
+        <w:rPr>
+          <w:noProof/>
+        </w:rPr>
+        <w:t>11</w:t>
+      </w:r>
+      <w:r>
+        <w:rPr>
+          <w:noProof/>
+        </w:rPr>
+        <w:fldChar w:fldCharType="end"/>
+      </w:r>
       <w:r>
         <w:t xml:space="preserve"> check project points is in front camera</w:t>
       </w:r>
-    </w:p>
-    <w:p>
-      <w:pPr>
-        <w:rPr>
-          <w:rFonts w:hint="eastAsia"/>
-        </w:rPr>
-      </w:pPr>
-    </w:p>
+      <w:bookmarkEnd w:id="8"/>
+    </w:p>
+    <w:p/>
     <w:p>
       <w:pPr>
         <w:rPr>
@@ -7952,16 +8107,8 @@
       <w:r>
         <w:t>, respectively.</w:t>
       </w:r>
-      <w:bookmarkStart w:id="7" w:name="_GoBack"/>
-      <w:bookmarkEnd w:id="7"/>
-    </w:p>
-    <w:p>
-      <w:pPr>
-        <w:rPr>
-          <w:rFonts w:hint="eastAsia"/>
-        </w:rPr>
-      </w:pPr>
-    </w:p>
+    </w:p>
+    <w:p/>
     <w:tbl>
       <w:tblPr>
         <w:tblStyle w:val="ac"/>
@@ -8311,30 +8458,382 @@
       <w:pPr>
         <w:pStyle w:val="ab"/>
       </w:pPr>
-      <w:bookmarkStart w:id="8" w:name="_Ref8004920"/>
+      <w:bookmarkStart w:id="9" w:name="_Ref8004920"/>
       <w:r>
         <w:t xml:space="preserve">Figure </w:t>
       </w:r>
-      <w:fldSimple w:instr=" SEQ Figure \* ARABIC ">
-        <w:r>
-          <w:rPr>
-            <w:noProof/>
-          </w:rPr>
-          <w:t>12</w:t>
-        </w:r>
-      </w:fldSimple>
-      <w:bookmarkEnd w:id="8"/>
+      <w:r>
+        <w:fldChar w:fldCharType="begin"/>
+      </w:r>
+      <w:r>
+        <w:instrText xml:space="preserve"> SEQ Figure \* ARABIC </w:instrText>
+      </w:r>
+      <w:r>
+        <w:fldChar w:fldCharType="separate"/>
+      </w:r>
+      <w:r>
+        <w:rPr>
+          <w:noProof/>
+        </w:rPr>
+        <w:t>12</w:t>
+      </w:r>
+      <w:r>
+        <w:rPr>
+          <w:noProof/>
+        </w:rPr>
+        <w:fldChar w:fldCharType="end"/>
+      </w:r>
+      <w:bookmarkEnd w:id="9"/>
       <w:r>
         <w:t xml:space="preserve"> the cloud point and mesh model of the Statue image</w:t>
       </w:r>
     </w:p>
     <w:p/>
-    <w:p>
-      <w:pPr>
+    <w:p/>
+    <w:p>
+      <w:pPr>
+        <w:rPr>
+          <w:sz w:val="28"/>
+        </w:rPr>
+      </w:pPr>
+      <w:r>
+        <w:rPr>
+          <w:sz w:val="28"/>
+        </w:rPr>
+        <w:t>3.2 Our Images</w:t>
+      </w:r>
+    </w:p>
+    <w:p>
+      <w:pPr>
+        <w:rPr>
+          <w:sz w:val="28"/>
+        </w:rPr>
+      </w:pPr>
+    </w:p>
+    <w:p>
+      <w:pPr>
+        <w:rPr>
+          <w:sz w:val="28"/>
+        </w:rPr>
+      </w:pPr>
+    </w:p>
+    <w:p>
+      <w:pPr>
+        <w:rPr>
+          <w:sz w:val="28"/>
+        </w:rPr>
+      </w:pPr>
+    </w:p>
+    <w:p>
+      <w:pPr>
+        <w:rPr>
+          <w:sz w:val="28"/>
+        </w:rPr>
+      </w:pPr>
+    </w:p>
+    <w:p>
+      <w:pPr>
+        <w:rPr>
+          <w:sz w:val="28"/>
+        </w:rPr>
+      </w:pPr>
+      <w:r>
+        <w:rPr>
+          <w:sz w:val="28"/>
+        </w:rPr>
+        <w:t>3.3 Compare with Open CV</w:t>
+      </w:r>
+    </w:p>
+    <w:p>
+      <w:r>
+        <w:t xml:space="preserve">To </w:t>
+      </w:r>
+      <w:r>
+        <w:t>check</w:t>
+      </w:r>
+      <w:r>
+        <w:t xml:space="preserve"> the results of </w:t>
+      </w:r>
+      <w:r>
+        <w:t>our</w:t>
+      </w:r>
+      <w:r>
+        <w:t xml:space="preserve"> implementation, we compare </w:t>
+      </w:r>
+      <w:r>
+        <w:t xml:space="preserve">the result </w:t>
+      </w:r>
+      <w:r>
+        <w:t xml:space="preserve">with Open CV </w:t>
+      </w:r>
+      <w:r>
+        <w:t>in</w:t>
+      </w:r>
+      <w:r>
+        <w:t xml:space="preserve"> </w:t>
+      </w:r>
+      <w:r>
+        <w:rPr>
+          <w:u w:val="single"/>
+        </w:rPr>
+        <w:t>Fig 1</w:t>
+      </w:r>
+      <w:r>
+        <w:rPr>
+          <w:u w:val="single"/>
+        </w:rPr>
+        <w:t>4</w:t>
+      </w:r>
+      <w:r>
+        <w:t xml:space="preserve"> and also show the </w:t>
+      </w:r>
+      <w:r>
+        <w:t xml:space="preserve">Fundamental matrix </w:t>
+      </w:r>
+      <w:r>
+        <w:t xml:space="preserve">estimated by each way. </w:t>
+      </w:r>
+      <w:r>
+        <w:t xml:space="preserve">It can be found that our Fundamental matrix and the </w:t>
+      </w:r>
+      <w:r>
+        <w:t>matrix Open CV computed</w:t>
+      </w:r>
+      <w:r>
+        <w:t xml:space="preserve"> are diﬀerent, probably because our RANSAC did not completely select all the inliners.</w:t>
+      </w:r>
+      <w:r>
+        <w:t xml:space="preserve"> </w:t>
+      </w:r>
+      <w:r>
+        <w:t>Comparing the calculated Fundamental matrix, ours is</w:t>
+      </w:r>
+      <w:r>
+        <w:t xml:space="preserve">: </w:t>
+      </w:r>
+    </w:p>
+    <w:p>
+      <w:pPr>
+        <w:jc w:val="center"/>
+      </w:pPr>
+    </w:p>
+    <w:p>
+      <w:r>
+        <w:t>And Open CV is</w:t>
+      </w:r>
+      <w:r>
+        <w:t>:</w:t>
+      </w:r>
+    </w:p>
+    <w:p>
+      <w:pPr>
+        <w:jc w:val="center"/>
+      </w:pPr>
+    </w:p>
+    <w:p>
+      <w:r>
+        <w:t>It can be seen that there is a diﬀerence between the two.</w:t>
+      </w:r>
+    </w:p>
+    <w:p>
+      <w:pPr>
+        <w:rPr>
+          <w:sz w:val="28"/>
+        </w:rPr>
+      </w:pPr>
+    </w:p>
+    <w:p>
+      <w:pPr>
+        <w:rPr>
+          <w:b/>
+          <w:sz w:val="40"/>
+        </w:rPr>
+      </w:pPr>
+      <w:r>
+        <w:rPr>
+          <w:b/>
+          <w:sz w:val="40"/>
+        </w:rPr>
+        <w:t xml:space="preserve">4 </w:t>
+      </w:r>
+      <w:r>
+        <w:rPr>
+          <w:b/>
+          <w:sz w:val="40"/>
+        </w:rPr>
+        <w:t>Discussion</w:t>
+      </w:r>
+    </w:p>
+    <w:p>
+      <w:r>
+        <w:t xml:space="preserve">There are two </w:t>
+      </w:r>
+      <w:r>
+        <w:t>methods</w:t>
+      </w:r>
+      <w:r>
+        <w:t xml:space="preserve"> </w:t>
+      </w:r>
+      <w:r>
+        <w:t xml:space="preserve">to </w:t>
+      </w:r>
+      <w:r>
+        <w:t>e</w:t>
+      </w:r>
+      <w:r>
+        <w:t xml:space="preserve">stimate Fundamental matrix, </w:t>
+      </w:r>
+      <w:r>
+        <w:t>8-point algorithm</w:t>
+      </w:r>
+      <w:r>
+        <w:t xml:space="preserve"> and </w:t>
+      </w:r>
+      <w:r>
+        <w:t xml:space="preserve">7-point algorithm respectively, where 8-point algorithm is </w:t>
+      </w:r>
+      <w:r>
+        <w:t>simplest method</w:t>
+      </w:r>
+      <w:r>
+        <w:t>, just need to compute least squares solution of a set of linear equations</w:t>
+      </w:r>
+      <w:r>
+        <w:t xml:space="preserve"> </w:t>
+      </w:r>
+      <w:r>
+        <w:t>using SVD</w:t>
+      </w:r>
+      <w:r>
         <w:rPr>
           <w:rFonts w:hint="eastAsia"/>
         </w:rPr>
-      </w:pPr>
+        <w:t xml:space="preserve">, and that is what we did in the homework. </w:t>
+      </w:r>
+      <w:r>
+        <w:t xml:space="preserve">Compare with </w:t>
+      </w:r>
+      <w:r>
+        <w:t>8</w:t>
+      </w:r>
+      <w:r>
+        <w:t xml:space="preserve">-point algorithm, </w:t>
+      </w:r>
+      <w:r>
+        <w:t xml:space="preserve">7-point algorithm is faster (need fewer points) and could be more robust (fewer points), but there would have one or three real solutions, cause more case need to deal with, also the </w:t>
+      </w:r>
+      <w:r>
+        <w:t>method</w:t>
+      </w:r>
+      <w:r>
+        <w:t xml:space="preserve"> is more complex.</w:t>
+      </w:r>
+    </w:p>
+    <w:p>
+      <w:r>
+        <w:t>Another thing to note is</w:t>
+      </w:r>
+      <w:r>
+        <w:t xml:space="preserve"> that </w:t>
+      </w:r>
+      <w:r>
+        <w:t>intrinsic matrix</w:t>
+      </w:r>
+      <w:r>
+        <w:t xml:space="preserve"> K given for first image</w:t>
+      </w:r>
+      <w:r>
+        <w:t xml:space="preserve"> TA provide</w:t>
+      </w:r>
+      <w:r>
+        <w:t>. The k</w:t>
+      </w:r>
+      <w:r>
+        <w:rPr>
+          <w:vertAlign w:val="subscript"/>
+        </w:rPr>
+        <w:t>33</w:t>
+      </w:r>
+      <w:r>
+        <w:t xml:space="preserve"> is 0.001</w:t>
+      </w:r>
+      <w:r>
+        <w:rPr>
+          <w:rFonts w:hint="eastAsia"/>
+        </w:rPr>
+        <w:t>，</w:t>
+      </w:r>
+      <w:r>
+        <w:rPr>
+          <w:rFonts w:hint="eastAsia"/>
+        </w:rPr>
+        <w:t xml:space="preserve">we need to divide </w:t>
+      </w:r>
+      <w:r>
+        <w:t>intrinsic matrix</w:t>
+      </w:r>
+      <w:r>
+        <w:t xml:space="preserve"> K by 0.001</w:t>
+      </w:r>
+      <w:r>
+        <w:rPr>
+          <w:rFonts w:hint="eastAsia"/>
+        </w:rPr>
+        <w:t xml:space="preserve"> to turn </w:t>
+      </w:r>
+      <w:r>
+        <w:t>k</w:t>
+      </w:r>
+      <w:r>
+        <w:rPr>
+          <w:vertAlign w:val="subscript"/>
+        </w:rPr>
+        <w:t>33</w:t>
+      </w:r>
+      <w:r>
+        <w:rPr>
+          <w:vertAlign w:val="subscript"/>
+        </w:rPr>
+        <w:t xml:space="preserve"> </w:t>
+      </w:r>
+      <w:r>
+        <w:t>to</w:t>
+      </w:r>
+      <w:r>
+        <w:t xml:space="preserve"> 1.</w:t>
+      </w:r>
+    </w:p>
+    <w:p/>
+    <w:p>
+      <w:r>
+        <w:t>In RANSAC, we can use the de</w:t>
+      </w:r>
+      <w:r>
+        <w:t>-</w:t>
+      </w:r>
+      <w:r>
+        <w:t>normalized fundame</w:t>
+      </w:r>
+      <w:bookmarkStart w:id="10" w:name="_GoBack"/>
+      <w:bookmarkEnd w:id="10"/>
+      <w:r>
+        <w:t>ntal matrix or normalized fundamental to check the inliner points number. wrong inliner number will cause RANSAC to return error fundamental matrix. Due to the normalizing and normalizing process will have calculation error, for reducing the error we count the inliner points used normalized fundamental matrix.</w:t>
+      </w:r>
+    </w:p>
+    <w:p>
+      <w:pPr>
+        <w:rPr>
+          <w:b/>
+          <w:sz w:val="40"/>
+        </w:rPr>
+      </w:pPr>
+      <w:r>
+        <w:rPr>
+          <w:b/>
+          <w:sz w:val="40"/>
+        </w:rPr>
+        <w:t>5 Conclusion</w:t>
+      </w:r>
     </w:p>
     <w:p>
       <w:pPr>
@@ -8343,10 +8842,143 @@
         </w:rPr>
       </w:pPr>
       <w:r>
+        <w:t>W</w:t>
+      </w:r>
+      <w:r>
+        <w:t xml:space="preserve">e </w:t>
+      </w:r>
+      <w:r>
+        <w:t>i</w:t>
+      </w:r>
+      <w:r>
+        <w:t>mplement Structure from Motion</w:t>
+      </w:r>
+      <w:r>
+        <w:t>(Sf</w:t>
+      </w:r>
+      <w:r>
+        <w:rPr>
+          <w:rFonts w:hint="eastAsia"/>
+        </w:rPr>
+        <w:t>M</w:t>
+      </w:r>
+      <w:r>
+        <w:t>),</w:t>
+      </w:r>
+      <w:r>
+        <w:t xml:space="preserve"> </w:t>
+      </w:r>
+      <w:r>
+        <w:t>used</w:t>
+      </w:r>
+      <w:r>
+        <w:t xml:space="preserve"> SIFT to ﬁnd feature points, and used the Brute-Force method to pair feature points, then </w:t>
+      </w:r>
+      <w:r>
+        <w:t xml:space="preserve">use </w:t>
+      </w:r>
+      <w:r>
+        <w:t xml:space="preserve">8-point </w:t>
+      </w:r>
+      <w:r>
+        <w:t>a</w:t>
+      </w:r>
+      <w:r>
+        <w:t xml:space="preserve">lgorithm </w:t>
+      </w:r>
+      <w:r>
+        <w:t>to e</w:t>
+      </w:r>
+      <w:r>
+        <w:t xml:space="preserve">stimate </w:t>
+      </w:r>
+      <w:r>
+        <w:t>fundamental matrix</w:t>
+      </w:r>
+      <w:r>
+        <w:t xml:space="preserve">, </w:t>
+      </w:r>
+      <w:r>
+        <w:t xml:space="preserve">ﬁnd the </w:t>
+      </w:r>
+      <w:r>
+        <w:t xml:space="preserve">best </w:t>
+      </w:r>
+      <w:r>
+        <w:t xml:space="preserve">fundamental matrix </w:t>
+      </w:r>
+      <w:r>
+        <w:t xml:space="preserve">by </w:t>
+      </w:r>
+      <w:r>
+        <w:t xml:space="preserve">RANSAC </w:t>
+      </w:r>
+      <w:r>
+        <w:t>and</w:t>
+      </w:r>
+      <w:r>
+        <w:t xml:space="preserve"> draw the epipolar lines. </w:t>
+      </w:r>
+      <w:r>
+        <w:t>Then</w:t>
+      </w:r>
+      <w:r>
+        <w:t xml:space="preserve">, we compute </w:t>
+      </w:r>
+      <w:r>
+        <w:t xml:space="preserve">four possible </w:t>
+      </w:r>
+      <w:r>
+        <w:t xml:space="preserve">camera matrix </w:t>
+      </w:r>
+      <w:r>
+        <w:t xml:space="preserve">and do </w:t>
+      </w:r>
+      <w:r>
+        <w:t>Linear Triangulation</w:t>
+      </w:r>
+      <w:r>
+        <w:t xml:space="preserve"> </w:t>
+      </w:r>
+      <w:r>
+        <w:t>to reconstructed 3D</w:t>
+      </w:r>
+      <w:r>
+        <w:t xml:space="preserve"> </w:t>
+      </w:r>
+      <w:r>
+        <w:t>respectively</w:t>
+      </w:r>
+      <w:r>
+        <w:t>. Finally, we p</w:t>
+      </w:r>
+      <w:r>
+        <w:t xml:space="preserve">ick the solution with most of 3D points in front of cameras </w:t>
+      </w:r>
+      <w:r>
+        <w:t>and project 2D points back to 3D.</w:t>
+      </w:r>
+    </w:p>
+    <w:p>
+      <w:pPr>
         <w:rPr>
           <w:sz w:val="28"/>
         </w:rPr>
-        <w:t>3.2 Our Images</w:t>
+      </w:pPr>
+    </w:p>
+    <w:p>
+      <w:pPr>
+        <w:rPr>
+          <w:b/>
+          <w:sz w:val="36"/>
+        </w:rPr>
+      </w:pPr>
+      <w:r>
+        <w:rPr>
+          <w:b/>
+          <w:sz w:val="40"/>
+        </w:rPr>
+        <w:t>6 Work Assignment Plan</w:t>
       </w:r>
     </w:p>
     <w:p>
@@ -8355,139 +8987,13 @@
           <w:sz w:val="28"/>
         </w:rPr>
       </w:pPr>
-    </w:p>
-    <w:p>
-      <w:pPr>
-        <w:rPr>
-          <w:sz w:val="28"/>
-        </w:rPr>
-      </w:pPr>
-    </w:p>
-    <w:p>
-      <w:pPr>
-        <w:rPr>
-          <w:rFonts w:hint="eastAsia"/>
-          <w:sz w:val="28"/>
-        </w:rPr>
-      </w:pPr>
-    </w:p>
-    <w:p>
-      <w:pPr>
-        <w:rPr>
-          <w:sz w:val="28"/>
-        </w:rPr>
-      </w:pPr>
-    </w:p>
-    <w:p>
-      <w:pPr>
-        <w:rPr>
-          <w:sz w:val="28"/>
-        </w:rPr>
-      </w:pPr>
-      <w:r>
-        <w:rPr>
-          <w:sz w:val="28"/>
-        </w:rPr>
-        <w:t>3.3 Compare with Open CV</w:t>
-      </w:r>
-    </w:p>
-    <w:p>
-      <w:r>
-        <w:t xml:space="preserve">To </w:t>
-      </w:r>
-      <w:r>
-        <w:t>check</w:t>
-      </w:r>
-      <w:r>
-        <w:t xml:space="preserve"> the results of </w:t>
-      </w:r>
-      <w:r>
-        <w:t>our</w:t>
-      </w:r>
-      <w:r>
-        <w:t xml:space="preserve"> implementation, we compare </w:t>
-      </w:r>
-      <w:r>
-        <w:t xml:space="preserve">the result </w:t>
-      </w:r>
-      <w:r>
-        <w:t xml:space="preserve">with Open CV </w:t>
-      </w:r>
-      <w:r>
-        <w:t>in</w:t>
-      </w:r>
-      <w:r>
-        <w:t xml:space="preserve"> </w:t>
-      </w:r>
-      <w:r>
-        <w:rPr>
-          <w:u w:val="single"/>
-        </w:rPr>
-        <w:t>Fig 1</w:t>
-      </w:r>
-      <w:r>
-        <w:rPr>
-          <w:u w:val="single"/>
-        </w:rPr>
-        <w:t>4</w:t>
-      </w:r>
-      <w:r>
-        <w:t xml:space="preserve"> and also show the </w:t>
-      </w:r>
-      <w:r>
-        <w:t xml:space="preserve">Fundamental matrix </w:t>
-      </w:r>
-      <w:r>
-        <w:t xml:space="preserve">estimated by each way. </w:t>
-      </w:r>
-      <w:r>
-        <w:t xml:space="preserve">It can be found that our Fundamental matrix and the </w:t>
-      </w:r>
-      <w:r>
-        <w:t>matrix Open CV computed</w:t>
-      </w:r>
-      <w:r>
-        <w:t xml:space="preserve"> are diﬀerent, probably because our RANSAC did not completely select all the inliners.</w:t>
-      </w:r>
-      <w:r>
-        <w:t xml:space="preserve"> </w:t>
-      </w:r>
-      <w:r>
-        <w:t>Comparing the calculated Fundamental matrix, ours is</w:t>
-      </w:r>
-      <w:r>
-        <w:t xml:space="preserve">: </w:t>
-      </w:r>
-    </w:p>
-    <w:p>
-      <w:pPr>
-        <w:jc w:val="center"/>
-      </w:pPr>
-    </w:p>
-    <w:p>
-      <w:r>
-        <w:t>And Open CV is</w:t>
-      </w:r>
-      <w:r>
-        <w:t>:</w:t>
-      </w:r>
-    </w:p>
-    <w:p>
-      <w:pPr>
-        <w:jc w:val="center"/>
-      </w:pPr>
-    </w:p>
-    <w:p>
-      <w:r>
-        <w:t>It can be seen that there is a diﬀerence between the two.</w:t>
-      </w:r>
-    </w:p>
-    <w:p>
-      <w:pPr>
-        <w:rPr>
-          <w:sz w:val="28"/>
-        </w:rPr>
-      </w:pPr>
+      <w:r>
+        <w:lastRenderedPageBreak/>
+        <w:t>This homework divided into two parts. Yuan-Syun Ye is responsible for the part of cording and checks this report. Hsin-Yu Chen is responsibl</w:t>
+      </w:r>
+      <w:r>
+        <w:t>e for the writing of the report.</w:t>
+      </w:r>
     </w:p>
     <w:p>
       <w:pPr>
@@ -8501,351 +9007,12 @@
           <w:b/>
           <w:sz w:val="40"/>
         </w:rPr>
-        <w:t xml:space="preserve">4 </w:t>
-      </w:r>
-      <w:r>
-        <w:rPr>
-          <w:b/>
-          <w:sz w:val="40"/>
-        </w:rPr>
-        <w:t>Discussion</w:t>
-      </w:r>
-    </w:p>
-    <w:p>
-      <w:r>
-        <w:t xml:space="preserve">There are two </w:t>
-      </w:r>
-      <w:r>
-        <w:t>methods</w:t>
-      </w:r>
-      <w:r>
-        <w:t xml:space="preserve"> </w:t>
-      </w:r>
-      <w:r>
-        <w:t xml:space="preserve">to </w:t>
-      </w:r>
-      <w:r>
-        <w:t>e</w:t>
-      </w:r>
-      <w:r>
-        <w:t xml:space="preserve">stimate Fundamental matrix, </w:t>
-      </w:r>
-      <w:r>
-        <w:t>8-point algorithm</w:t>
-      </w:r>
-      <w:r>
-        <w:t xml:space="preserve"> and </w:t>
-      </w:r>
-      <w:r>
-        <w:t xml:space="preserve">7-point algorithm respectively, where 8-point algorithm is </w:t>
-      </w:r>
-      <w:r>
-        <w:t>simplest method</w:t>
-      </w:r>
-      <w:r>
-        <w:t>, just need to compute least squares solution of a set of linear equations</w:t>
-      </w:r>
-      <w:r>
-        <w:t xml:space="preserve"> </w:t>
-      </w:r>
-      <w:r>
-        <w:t>using SVD</w:t>
-      </w:r>
-      <w:r>
-        <w:rPr>
-          <w:rFonts w:hint="eastAsia"/>
-        </w:rPr>
-        <w:t xml:space="preserve">, and that is what we did in the homework. </w:t>
-      </w:r>
-      <w:r>
-        <w:t xml:space="preserve">Compare with </w:t>
-      </w:r>
-      <w:r>
-        <w:t>8</w:t>
-      </w:r>
-      <w:r>
-        <w:t xml:space="preserve">-point algorithm, </w:t>
-      </w:r>
-      <w:r>
-        <w:t xml:space="preserve">7-point algorithm is faster (need fewer points) and could be more robust (fewer points), but there would have one or three real solutions, cause more case need to deal with, also the </w:t>
-      </w:r>
-      <w:r>
-        <w:t>method</w:t>
-      </w:r>
-      <w:r>
-        <w:t xml:space="preserve"> is more complex.</w:t>
-      </w:r>
-    </w:p>
-    <w:p>
-      <w:r>
-        <w:t>Another thing to note is</w:t>
-      </w:r>
-      <w:r>
-        <w:t xml:space="preserve"> that </w:t>
-      </w:r>
-      <w:r>
-        <w:t>intrinsic matrix</w:t>
-      </w:r>
-      <w:r>
-        <w:t xml:space="preserve"> K given for first image</w:t>
-      </w:r>
-      <w:r>
-        <w:t xml:space="preserve"> TA provide</w:t>
-      </w:r>
-      <w:r>
-        <w:t>. The k</w:t>
-      </w:r>
-      <w:r>
-        <w:rPr>
-          <w:vertAlign w:val="subscript"/>
-        </w:rPr>
-        <w:t>33</w:t>
-      </w:r>
-      <w:r>
-        <w:t xml:space="preserve"> is 0.001</w:t>
-      </w:r>
-      <w:r>
-        <w:rPr>
-          <w:rFonts w:hint="eastAsia"/>
-        </w:rPr>
-        <w:t>，</w:t>
-      </w:r>
-      <w:r>
-        <w:rPr>
-          <w:rFonts w:hint="eastAsia"/>
-        </w:rPr>
-        <w:t xml:space="preserve">we need to divide </w:t>
-      </w:r>
-      <w:r>
-        <w:t>intrinsic matrix</w:t>
-      </w:r>
-      <w:r>
-        <w:t xml:space="preserve"> K by 0.001</w:t>
-      </w:r>
-      <w:r>
-        <w:rPr>
-          <w:rFonts w:hint="eastAsia"/>
-        </w:rPr>
-        <w:t xml:space="preserve"> to turn </w:t>
-      </w:r>
-      <w:r>
-        <w:t>k</w:t>
-      </w:r>
-      <w:r>
-        <w:rPr>
-          <w:vertAlign w:val="subscript"/>
-        </w:rPr>
-        <w:t>33</w:t>
-      </w:r>
-      <w:r>
-        <w:rPr>
-          <w:vertAlign w:val="subscript"/>
-        </w:rPr>
-        <w:t xml:space="preserve"> </w:t>
-      </w:r>
-      <w:r>
-        <w:t>to</w:t>
-      </w:r>
-      <w:r>
-        <w:t xml:space="preserve"> 1.</w:t>
-      </w:r>
-    </w:p>
-    <w:p>
-      <w:pPr>
-        <w:rPr>
-          <w:b/>
-          <w:sz w:val="40"/>
-        </w:rPr>
-      </w:pPr>
-      <w:r>
-        <w:rPr>
-          <w:b/>
-          <w:sz w:val="40"/>
-        </w:rPr>
-        <w:t>5 Conclusion</w:t>
-      </w:r>
-    </w:p>
-    <w:p>
-      <w:pPr>
-        <w:rPr>
-          <w:sz w:val="28"/>
-        </w:rPr>
-      </w:pPr>
-      <w:r>
-        <w:t>W</w:t>
-      </w:r>
-      <w:r>
-        <w:t xml:space="preserve">e </w:t>
-      </w:r>
-      <w:r>
-        <w:t>i</w:t>
-      </w:r>
-      <w:r>
-        <w:t>mplement Structure from Motion</w:t>
-      </w:r>
-      <w:r>
-        <w:t>(Sf</w:t>
-      </w:r>
-      <w:r>
-        <w:rPr>
-          <w:rFonts w:hint="eastAsia"/>
-        </w:rPr>
-        <w:t>M</w:t>
-      </w:r>
-      <w:r>
-        <w:t>),</w:t>
-      </w:r>
-      <w:r>
-        <w:t xml:space="preserve"> </w:t>
-      </w:r>
-      <w:r>
-        <w:t>used</w:t>
-      </w:r>
-      <w:r>
-        <w:t xml:space="preserve"> SIFT to ﬁnd feature points, and used the Brute-Force method to pair feature points, then </w:t>
-      </w:r>
-      <w:r>
-        <w:t xml:space="preserve">use </w:t>
-      </w:r>
-      <w:r>
-        <w:t xml:space="preserve">8-point </w:t>
-      </w:r>
-      <w:r>
-        <w:t>a</w:t>
-      </w:r>
-      <w:r>
-        <w:t xml:space="preserve">lgorithm </w:t>
-      </w:r>
-      <w:r>
-        <w:t>to e</w:t>
-      </w:r>
-      <w:r>
-        <w:t xml:space="preserve">stimate </w:t>
-      </w:r>
-      <w:r>
-        <w:t>fundamental matrix</w:t>
-      </w:r>
-      <w:r>
-        <w:t xml:space="preserve">, </w:t>
-      </w:r>
-      <w:r>
-        <w:t xml:space="preserve">ﬁnd the </w:t>
-      </w:r>
-      <w:r>
-        <w:t xml:space="preserve">best </w:t>
-      </w:r>
-      <w:r>
-        <w:t xml:space="preserve">fundamental matrix </w:t>
-      </w:r>
-      <w:r>
-        <w:t xml:space="preserve">by </w:t>
-      </w:r>
-      <w:r>
-        <w:t xml:space="preserve">RANSAC </w:t>
-      </w:r>
-      <w:r>
-        <w:t>and</w:t>
-      </w:r>
-      <w:r>
-        <w:t xml:space="preserve"> draw the epipolar lines. </w:t>
-      </w:r>
-      <w:r>
-        <w:t>Then</w:t>
-      </w:r>
-      <w:r>
-        <w:t xml:space="preserve">, we compute </w:t>
-      </w:r>
-      <w:r>
-        <w:t xml:space="preserve">four possible </w:t>
-      </w:r>
-      <w:r>
-        <w:t xml:space="preserve">camera matrix </w:t>
-      </w:r>
-      <w:r>
-        <w:t xml:space="preserve">and do </w:t>
-      </w:r>
-      <w:r>
-        <w:t>Linear Triangulation</w:t>
-      </w:r>
-      <w:r>
-        <w:t xml:space="preserve"> </w:t>
-      </w:r>
-      <w:r>
-        <w:t>to reconstructed 3D</w:t>
-      </w:r>
-      <w:r>
-        <w:t xml:space="preserve"> </w:t>
-      </w:r>
-      <w:r>
-        <w:t>respectively</w:t>
-      </w:r>
-      <w:r>
-        <w:t>. Finally, we p</w:t>
-      </w:r>
-      <w:r>
-        <w:t xml:space="preserve">ick the solution with most of 3D points in front of cameras </w:t>
-      </w:r>
-      <w:r>
-        <w:t>and project 2D points back to 3D.</w:t>
-      </w:r>
-    </w:p>
-    <w:p>
-      <w:pPr>
-        <w:rPr>
-          <w:sz w:val="28"/>
-        </w:rPr>
-      </w:pPr>
-    </w:p>
-    <w:p>
-      <w:pPr>
-        <w:rPr>
-          <w:b/>
-          <w:sz w:val="36"/>
-        </w:rPr>
-      </w:pPr>
-      <w:r>
-        <w:rPr>
-          <w:b/>
-          <w:sz w:val="40"/>
-        </w:rPr>
-        <w:t>6 Work Assignment Plan</w:t>
-      </w:r>
-    </w:p>
-    <w:p>
-      <w:pPr>
-        <w:rPr>
-          <w:sz w:val="28"/>
-        </w:rPr>
-      </w:pPr>
-      <w:r>
-        <w:t>This homework divided into two parts. Yuan-Syun Ye is responsible for the part of cording and checks this report. Hsin-Yu Chen is responsibl</w:t>
-      </w:r>
-      <w:r>
-        <w:t>e for the writing of the report.</w:t>
-      </w:r>
-    </w:p>
-    <w:p>
-      <w:pPr>
-        <w:rPr>
-          <w:b/>
-          <w:sz w:val="40"/>
-        </w:rPr>
-      </w:pPr>
-      <w:r>
-        <w:rPr>
-          <w:b/>
-          <w:sz w:val="40"/>
-        </w:rPr>
         <w:t>References</w:t>
       </w:r>
     </w:p>
     <w:p>
       <w:r>
-        <w:t>http://cvrs.whu.edu.cn/downloads/ebooks/Multiple%20View%20Geometry%20in%20Comp</w:t>
-      </w:r>
-      <w:r>
-        <w:lastRenderedPageBreak/>
-        <w:t>uter%20Vision%20(Second%20Edition).pdf</w:t>
+        <w:t>http://cvrs.whu.edu.cn/downloads/ebooks/Multiple%20View%20Geometry%20in%20Computer%20Vision%20(Second%20Edition).pdf</w:t>
       </w:r>
     </w:p>
     <w:p>
@@ -8924,14 +9091,14 @@
         <v:path o:extrusionok="f" gradientshapeok="t" o:connecttype="rect"/>
         <o:lock v:ext="edit" aspectratio="t"/>
       </v:shapetype>
-      <v:shape id="_x0000_i1126" type="#_x0000_t75" style="width:20in;height:809.85pt;visibility:visible;mso-wrap-style:square" o:bullet="t">
+      <v:shape id="_x0000_i1032" type="#_x0000_t75" style="width:20in;height:810.25pt;visibility:visible;mso-wrap-style:square" o:bullet="t">
         <v:imagedata r:id="rId1" o:title="" croptop="21991f" cropbottom="41592f" cropleft="13238f" cropright="49640f"/>
       </v:shape>
     </w:pict>
   </w:numPicBullet>
   <w:numPicBullet w:numPicBulletId="1">
     <w:pict>
-      <v:shape id="_x0000_i1127" type="#_x0000_t75" style="width:20in;height:809.85pt;visibility:visible;mso-wrap-style:square" o:bullet="t">
+      <v:shape id="_x0000_i1033" type="#_x0000_t75" style="width:20in;height:810.25pt;visibility:visible;mso-wrap-style:square" o:bullet="t">
         <v:imagedata r:id="rId2" o:title="" croptop="31547f" cropbottom="29672f" cropleft="37110f" cropright="26576f"/>
       </v:shape>
     </w:pict>
@@ -11065,7 +11232,7 @@
 </file>
 
 <file path=customXml/itemProps1.xml><?xml version="1.0" encoding="utf-8"?>
-<ds:datastoreItem xmlns:ds="http://schemas.openxmlformats.org/officeDocument/2006/customXml" ds:itemID="{C79A929F-B501-45D0-BF1E-D7604A50CBEF}">
+<ds:datastoreItem xmlns:ds="http://schemas.openxmlformats.org/officeDocument/2006/customXml" ds:itemID="{8746B538-9392-4353-A11E-2427DB345D8A}">
   <ds:schemaRefs>
     <ds:schemaRef ds:uri="http://schemas.openxmlformats.org/officeDocument/2006/bibliography"/>
   </ds:schemaRefs>

</xml_diff>